<commit_message>
Started lab 7 Interferometers [but only intro]
</commit_message>
<xml_diff>
--- a/PHY431/Labs/Lab7.docx
+++ b/PHY431/Labs/Lab7.docx
@@ -148,17 +148,7 @@
           <w:sz w:val="24"/>
           <w:szCs w:val="24"/>
         </w:rPr>
-        <w:t>plate. To get quantitative data, a power meter is used to measure the amount of light being transmitted through a system. It’s found that reflected light is polarized in a plane along the traveling ray of light but perpendicular to the plane made by the incoming, refracted and reflected rays. When the orienta</w:t>
-      </w:r>
-      <w:bookmarkStart w:id="0" w:name="_GoBack"/>
-      <w:bookmarkEnd w:id="0"/>
-      <w:r>
-        <w:rPr>
-          <w:rFonts w:ascii="Times New Roman" w:hAnsi="Times New Roman" w:cs="Times New Roman"/>
-          <w:sz w:val="24"/>
-          <w:szCs w:val="24"/>
-        </w:rPr>
-        <w:t>tion of incoming light is perpendicular to that of the polarized filter, light does not pass but using another filter in between can negate that effect. Quarter wave plates can be used to take polarized light and make it circularly rotate.</w:t>
+        <w:t>plate. To get quantitative data, a power meter is used to measure the amount of light being transmitted through a system. It’s found that reflected light is polarized in a plane along the traveling ray of light but perpendicular to the plane made by the incoming, refracted and reflected rays. When the orientation of incoming light is perpendicular to that of the polarized filter, light does not pass but using another filter in between can negate that effect. Quarter wave plates can be used to take polarized light and make it circularly rotate.</w:t>
       </w:r>
     </w:p>
     <w:p>
@@ -202,151 +192,31 @@
           <w:sz w:val="24"/>
           <w:szCs w:val="24"/>
         </w:rPr>
-        <w:t>Light can be thought of as a wave, an</w:t>
-      </w:r>
-      <w:r>
-        <w:rPr>
-          <w:rFonts w:ascii="Times New Roman" w:hAnsi="Times New Roman" w:cs="Times New Roman"/>
-          <w:sz w:val="24"/>
-          <w:szCs w:val="24"/>
-        </w:rPr>
-        <w:t xml:space="preserve"> electromagnetic</w:t>
-      </w:r>
-      <w:r>
-        <w:rPr>
-          <w:rFonts w:ascii="Times New Roman" w:hAnsi="Times New Roman" w:cs="Times New Roman"/>
-          <w:sz w:val="24"/>
-          <w:szCs w:val="24"/>
-        </w:rPr>
-        <w:t xml:space="preserve"> wave</w:t>
-      </w:r>
-      <w:r>
-        <w:rPr>
-          <w:rFonts w:ascii="Times New Roman" w:hAnsi="Times New Roman" w:cs="Times New Roman"/>
-          <w:sz w:val="24"/>
-          <w:szCs w:val="24"/>
-        </w:rPr>
-        <w:t xml:space="preserve"> with electric and magnetic field components which are always perpendicular to each other and </w:t>
-      </w:r>
-      <w:r>
-        <w:rPr>
-          <w:rFonts w:ascii="Times New Roman" w:hAnsi="Times New Roman" w:cs="Times New Roman"/>
-          <w:sz w:val="24"/>
-          <w:szCs w:val="24"/>
-        </w:rPr>
-        <w:t xml:space="preserve">to </w:t>
-      </w:r>
-      <w:r>
-        <w:rPr>
-          <w:rFonts w:ascii="Times New Roman" w:hAnsi="Times New Roman" w:cs="Times New Roman"/>
-          <w:sz w:val="24"/>
-          <w:szCs w:val="24"/>
-        </w:rPr>
-        <w:t xml:space="preserve">the </w:t>
-      </w:r>
-      <w:r>
-        <w:rPr>
-          <w:rFonts w:ascii="Times New Roman" w:hAnsi="Times New Roman" w:cs="Times New Roman"/>
-          <w:sz w:val="24"/>
-          <w:szCs w:val="24"/>
-        </w:rPr>
-        <w:t xml:space="preserve">waves </w:t>
-      </w:r>
-      <w:r>
-        <w:rPr>
-          <w:rFonts w:ascii="Times New Roman" w:hAnsi="Times New Roman" w:cs="Times New Roman"/>
-          <w:sz w:val="24"/>
-          <w:szCs w:val="24"/>
-        </w:rPr>
-        <w:t>direction of travel. The</w:t>
-      </w:r>
-      <w:r>
-        <w:rPr>
-          <w:rFonts w:ascii="Times New Roman" w:hAnsi="Times New Roman" w:cs="Times New Roman"/>
-          <w:sz w:val="24"/>
-          <w:szCs w:val="24"/>
-        </w:rPr>
-        <w:t>se</w:t>
-      </w:r>
-      <w:r>
-        <w:rPr>
-          <w:rFonts w:ascii="Times New Roman" w:hAnsi="Times New Roman" w:cs="Times New Roman"/>
-          <w:sz w:val="24"/>
-          <w:szCs w:val="24"/>
-        </w:rPr>
-        <w:t xml:space="preserve"> fields are such that the cross product of the two always points in the direction of motion. When a ray of li</w:t>
-      </w:r>
-      <w:r>
-        <w:rPr>
-          <w:rFonts w:ascii="Times New Roman" w:hAnsi="Times New Roman" w:cs="Times New Roman"/>
-          <w:sz w:val="24"/>
-          <w:szCs w:val="24"/>
-        </w:rPr>
-        <w:t xml:space="preserve">ght is described </w:t>
-      </w:r>
-      <w:r>
-        <w:rPr>
-          <w:rFonts w:ascii="Times New Roman" w:hAnsi="Times New Roman" w:cs="Times New Roman"/>
-          <w:sz w:val="24"/>
-          <w:szCs w:val="24"/>
-        </w:rPr>
-        <w:t xml:space="preserve">this simply, </w:t>
-      </w:r>
-      <w:r>
-        <w:rPr>
-          <w:rFonts w:ascii="Times New Roman" w:hAnsi="Times New Roman" w:cs="Times New Roman"/>
-          <w:sz w:val="24"/>
-          <w:szCs w:val="24"/>
-        </w:rPr>
-        <w:t>its</w:t>
-      </w:r>
-      <w:r>
-        <w:rPr>
-          <w:rFonts w:ascii="Times New Roman" w:hAnsi="Times New Roman" w:cs="Times New Roman"/>
-          <w:sz w:val="24"/>
-          <w:szCs w:val="24"/>
-        </w:rPr>
-        <w:t xml:space="preserve"> </w:t>
-      </w:r>
-      <w:r>
-        <w:rPr>
-          <w:rFonts w:ascii="Times New Roman" w:hAnsi="Times New Roman" w:cs="Times New Roman"/>
-          <w:sz w:val="24"/>
-          <w:szCs w:val="24"/>
-        </w:rPr>
-        <w:t xml:space="preserve">polarity is </w:t>
-      </w:r>
-      <w:r>
-        <w:rPr>
-          <w:rFonts w:ascii="Times New Roman" w:hAnsi="Times New Roman" w:cs="Times New Roman"/>
-          <w:sz w:val="24"/>
-          <w:szCs w:val="24"/>
-        </w:rPr>
-        <w:t>described as the orientation of a line which lies on the plane of the electric field and which is perpendicular to the direction of travel.</w:t>
-      </w:r>
-      <w:r>
-        <w:rPr>
-          <w:rFonts w:ascii="Times New Roman" w:hAnsi="Times New Roman" w:cs="Times New Roman"/>
-          <w:sz w:val="24"/>
-          <w:szCs w:val="24"/>
-        </w:rPr>
-        <w:t xml:space="preserve"> </w:t>
-      </w:r>
-      <w:r>
-        <w:rPr>
-          <w:rFonts w:ascii="Times New Roman" w:hAnsi="Times New Roman" w:cs="Times New Roman"/>
-          <w:sz w:val="24"/>
-          <w:szCs w:val="24"/>
-        </w:rPr>
-        <w:t>Most</w:t>
-      </w:r>
-      <w:r>
-        <w:rPr>
-          <w:rFonts w:ascii="Times New Roman" w:hAnsi="Times New Roman" w:cs="Times New Roman"/>
-          <w:sz w:val="24"/>
-          <w:szCs w:val="24"/>
-        </w:rPr>
-        <w:t xml:space="preserve"> waves are not polarized but are instead comprised of components oriented in all directions.</w:t>
+        <w:t>A Michaelson Interferometer is an optical set up that allows for the measurement of a light’s wavelength. It does this by splitting the beam of light in two,</w:t>
+      </w:r>
+      <w:r>
+        <w:rPr>
+          <w:rFonts w:ascii="Times New Roman" w:hAnsi="Times New Roman" w:cs="Times New Roman"/>
+          <w:sz w:val="24"/>
+          <w:szCs w:val="24"/>
+        </w:rPr>
+        <w:t xml:space="preserve"> and directing each along separate optical </w:t>
+      </w:r>
+      <w:r>
+        <w:rPr>
+          <w:rFonts w:ascii="Times New Roman" w:hAnsi="Times New Roman" w:cs="Times New Roman"/>
+          <w:sz w:val="24"/>
+          <w:szCs w:val="24"/>
+        </w:rPr>
+        <w:t xml:space="preserve">arms of adjustable length before re-aligning them </w:t>
+      </w:r>
+      <w:r>
+        <w:rPr>
+          <w:rFonts w:ascii="Times New Roman" w:hAnsi="Times New Roman" w:cs="Times New Roman"/>
+          <w:sz w:val="24"/>
+          <w:szCs w:val="24"/>
+        </w:rPr>
+        <w:t>and sending them to a diagnostic. In this lab, our eye served as our diagnostic.</w:t>
       </w:r>
     </w:p>
     <w:p>
@@ -363,1929 +233,209 @@
           <w:sz w:val="24"/>
           <w:szCs w:val="24"/>
         </w:rPr>
-        <w:t>P</w:t>
-      </w:r>
-      <w:r>
-        <w:rPr>
-          <w:rFonts w:ascii="Times New Roman" w:hAnsi="Times New Roman" w:cs="Times New Roman"/>
-          <w:sz w:val="24"/>
-          <w:szCs w:val="24"/>
-        </w:rPr>
-        <w:t>olarizer</w:t>
-      </w:r>
-      <w:r>
-        <w:rPr>
-          <w:rFonts w:ascii="Times New Roman" w:hAnsi="Times New Roman" w:cs="Times New Roman"/>
-          <w:sz w:val="24"/>
-          <w:szCs w:val="24"/>
-        </w:rPr>
-        <w:t>s</w:t>
-      </w:r>
-      <w:r>
-        <w:rPr>
-          <w:rFonts w:ascii="Times New Roman" w:hAnsi="Times New Roman" w:cs="Times New Roman"/>
-          <w:sz w:val="24"/>
-          <w:szCs w:val="24"/>
-        </w:rPr>
-        <w:t xml:space="preserve"> </w:t>
-      </w:r>
-      <w:r>
-        <w:rPr>
-          <w:rFonts w:ascii="Times New Roman" w:hAnsi="Times New Roman" w:cs="Times New Roman"/>
-          <w:sz w:val="24"/>
-          <w:szCs w:val="24"/>
-        </w:rPr>
-        <w:t xml:space="preserve">are </w:t>
-      </w:r>
-      <w:r>
-        <w:rPr>
-          <w:rFonts w:ascii="Times New Roman" w:hAnsi="Times New Roman" w:cs="Times New Roman"/>
-          <w:sz w:val="24"/>
-          <w:szCs w:val="24"/>
-        </w:rPr>
-        <w:t>light</w:t>
-      </w:r>
-      <w:r>
-        <w:rPr>
-          <w:rFonts w:ascii="Times New Roman" w:hAnsi="Times New Roman" w:cs="Times New Roman"/>
-          <w:sz w:val="24"/>
-          <w:szCs w:val="24"/>
-        </w:rPr>
-        <w:t xml:space="preserve"> filters that discriminate</w:t>
-      </w:r>
-      <w:r>
-        <w:rPr>
-          <w:rFonts w:ascii="Times New Roman" w:hAnsi="Times New Roman" w:cs="Times New Roman"/>
-          <w:sz w:val="24"/>
-          <w:szCs w:val="24"/>
-        </w:rPr>
-        <w:t xml:space="preserve"> based </w:t>
-      </w:r>
-      <w:r>
-        <w:rPr>
-          <w:rFonts w:ascii="Times New Roman" w:hAnsi="Times New Roman" w:cs="Times New Roman"/>
-          <w:sz w:val="24"/>
-          <w:szCs w:val="24"/>
-        </w:rPr>
-        <w:t xml:space="preserve">on the orientation of its </w:t>
-      </w:r>
-      <w:r>
-        <w:rPr>
-          <w:rFonts w:ascii="Times New Roman" w:hAnsi="Times New Roman" w:cs="Times New Roman"/>
-          <w:sz w:val="24"/>
-          <w:szCs w:val="24"/>
-        </w:rPr>
-        <w:t xml:space="preserve">electric field </w:t>
-      </w:r>
-      <w:r>
-        <w:rPr>
-          <w:rFonts w:ascii="Times New Roman" w:hAnsi="Times New Roman" w:cs="Times New Roman"/>
-          <w:sz w:val="24"/>
-          <w:szCs w:val="24"/>
-        </w:rPr>
-        <w:t xml:space="preserve">components, </w:t>
-      </w:r>
-      <w:r>
-        <w:rPr>
-          <w:rFonts w:ascii="Times New Roman" w:hAnsi="Times New Roman" w:cs="Times New Roman"/>
-          <w:sz w:val="24"/>
-          <w:szCs w:val="24"/>
-        </w:rPr>
-        <w:t xml:space="preserve">where </w:t>
-      </w:r>
-      <w:r>
-        <w:rPr>
-          <w:rFonts w:ascii="Times New Roman" w:hAnsi="Times New Roman" w:cs="Times New Roman"/>
-          <w:sz w:val="24"/>
-          <w:szCs w:val="24"/>
-        </w:rPr>
-        <w:t>only the components</w:t>
-      </w:r>
-      <w:r>
-        <w:rPr>
-          <w:rFonts w:ascii="Times New Roman" w:hAnsi="Times New Roman" w:cs="Times New Roman"/>
-          <w:sz w:val="24"/>
-          <w:szCs w:val="24"/>
-        </w:rPr>
-        <w:t xml:space="preserve"> </w:t>
-      </w:r>
-      <w:r>
-        <w:rPr>
-          <w:rFonts w:ascii="Times New Roman" w:hAnsi="Times New Roman" w:cs="Times New Roman"/>
-          <w:sz w:val="24"/>
-          <w:szCs w:val="24"/>
-        </w:rPr>
-        <w:t>aligned</w:t>
-      </w:r>
-      <w:r>
-        <w:rPr>
-          <w:rFonts w:ascii="Times New Roman" w:hAnsi="Times New Roman" w:cs="Times New Roman"/>
-          <w:sz w:val="24"/>
-          <w:szCs w:val="24"/>
-        </w:rPr>
-        <w:t xml:space="preserve"> with that of the polarizer</w:t>
-      </w:r>
-      <w:r>
-        <w:rPr>
-          <w:rFonts w:ascii="Times New Roman" w:hAnsi="Times New Roman" w:cs="Times New Roman"/>
-          <w:sz w:val="24"/>
-          <w:szCs w:val="24"/>
-        </w:rPr>
-        <w:t xml:space="preserve">’s </w:t>
-      </w:r>
-      <w:r>
-        <w:rPr>
-          <w:rFonts w:ascii="Times New Roman" w:hAnsi="Times New Roman" w:cs="Times New Roman"/>
-          <w:sz w:val="24"/>
-          <w:szCs w:val="24"/>
-        </w:rPr>
-        <w:t xml:space="preserve">pass through. This filtering can be described very simply as reducing the total field amplitude of the light by </w:t>
-      </w:r>
-      <w:r>
-        <w:rPr>
-          <w:rFonts w:ascii="Times New Roman" w:hAnsi="Times New Roman" w:cs="Times New Roman"/>
-          <w:sz w:val="24"/>
-          <w:szCs w:val="24"/>
-        </w:rPr>
-        <w:t>a cosine of the angle between the orientation</w:t>
-      </w:r>
-      <w:r>
-        <w:rPr>
-          <w:rFonts w:ascii="Times New Roman" w:hAnsi="Times New Roman" w:cs="Times New Roman"/>
-          <w:sz w:val="24"/>
-          <w:szCs w:val="24"/>
-        </w:rPr>
-        <w:t>s of that light and the polarizer</w:t>
-      </w:r>
-      <w:r>
-        <w:rPr>
-          <w:rFonts w:ascii="Times New Roman" w:hAnsi="Times New Roman" w:cs="Times New Roman"/>
-          <w:sz w:val="24"/>
-          <w:szCs w:val="24"/>
-        </w:rPr>
-        <w:t xml:space="preserve">. </w:t>
-      </w:r>
-      <w:r>
-        <w:rPr>
-          <w:rFonts w:ascii="Times New Roman" w:hAnsi="Times New Roman" w:cs="Times New Roman"/>
-          <w:sz w:val="24"/>
-          <w:szCs w:val="24"/>
-        </w:rPr>
-        <w:t>In practice, most polarizers do not filter out all non-aligned wave components, nor do they truly transmit 100% of what is aligned. Also, polarizing effects are generally wavelength dependent.</w:t>
-      </w:r>
+        <w:t>After the light is split, it travels down its respective arm, and reflects off a mirror. In one axis, the mirror can be pivoted so that the beams are better aligned once re-combined. The other axis has a mirror who’s position along its axis can be adjusted using a combination of lever and micrometer. These two beams of light</w:t>
+      </w:r>
+      <w:bookmarkStart w:id="0" w:name="_GoBack"/>
+      <w:bookmarkEnd w:id="0"/>
     </w:p>
     <w:p>
       <w:pPr>
         <w:rPr>
-          <w:rFonts w:ascii="Times New Roman" w:eastAsiaTheme="minorEastAsia" w:hAnsi="Times New Roman" w:cs="Times New Roman"/>
+          <w:rFonts w:ascii="Times New Roman" w:hAnsi="Times New Roman" w:cs="Times New Roman"/>
           <w:sz w:val="24"/>
           <w:szCs w:val="24"/>
         </w:rPr>
       </w:pPr>
-      <w:r>
-        <w:rPr>
-          <w:rFonts w:ascii="Times New Roman" w:hAnsi="Times New Roman" w:cs="Times New Roman"/>
-          <w:sz w:val="24"/>
-          <w:szCs w:val="24"/>
-        </w:rPr>
-        <w:t xml:space="preserve">Intensity of a light wave </w:t>
-      </w:r>
-      <w:r>
-        <w:rPr>
-          <w:rFonts w:ascii="Times New Roman" w:hAnsi="Times New Roman" w:cs="Times New Roman"/>
-          <w:sz w:val="24"/>
-          <w:szCs w:val="24"/>
-        </w:rPr>
-        <w:t>is the square of the total electric fiel</w:t>
-      </w:r>
-      <w:r>
-        <w:rPr>
-          <w:rFonts w:ascii="Times New Roman" w:hAnsi="Times New Roman" w:cs="Times New Roman"/>
-          <w:sz w:val="24"/>
-          <w:szCs w:val="24"/>
-        </w:rPr>
-        <w:t>d at a given location and t</w:t>
-      </w:r>
-      <w:r>
-        <w:rPr>
-          <w:rFonts w:ascii="Times New Roman" w:hAnsi="Times New Roman" w:cs="Times New Roman"/>
-          <w:sz w:val="24"/>
-          <w:szCs w:val="24"/>
-        </w:rPr>
-        <w:t xml:space="preserve">ime. As a polarizer only allows </w:t>
-      </w:r>
-      <m:oMath>
-        <m:r>
-          <m:rPr>
-            <m:sty m:val="p"/>
-          </m:rPr>
-          <w:rPr>
-            <w:rFonts w:ascii="Cambria Math" w:hAnsi="Cambria Math" w:cs="Times New Roman"/>
-            <w:sz w:val="24"/>
-            <w:szCs w:val="24"/>
-          </w:rPr>
-          <m:t>cos⁡</m:t>
-        </m:r>
-        <m:r>
-          <w:rPr>
-            <w:rFonts w:ascii="Cambria Math" w:hAnsi="Cambria Math" w:cs="Times New Roman"/>
-            <w:sz w:val="24"/>
-            <w:szCs w:val="24"/>
-          </w:rPr>
-          <m:t>(δθ)</m:t>
-        </m:r>
-      </m:oMath>
-      <w:r>
-        <w:rPr>
-          <w:rFonts w:ascii="Times New Roman" w:eastAsiaTheme="minorEastAsia" w:hAnsi="Times New Roman" w:cs="Times New Roman"/>
-          <w:sz w:val="24"/>
-          <w:szCs w:val="24"/>
-        </w:rPr>
-        <w:t xml:space="preserve"> of the wave through, the intensity will go down by a square of that factor; i.e. </w:t>
-      </w:r>
-      <m:oMath>
-        <m:r>
-          <w:rPr>
-            <w:rFonts w:ascii="Cambria Math" w:eastAsiaTheme="minorEastAsia" w:hAnsi="Cambria Math" w:cs="Times New Roman"/>
-            <w:sz w:val="24"/>
-            <w:szCs w:val="24"/>
-          </w:rPr>
-          <m:t>I=</m:t>
-        </m:r>
-        <m:sSub>
-          <m:sSubPr>
-            <m:ctrlPr>
-              <w:rPr>
-                <w:rFonts w:ascii="Cambria Math" w:eastAsiaTheme="minorEastAsia" w:hAnsi="Cambria Math" w:cs="Times New Roman"/>
-                <w:i/>
-                <w:sz w:val="24"/>
-                <w:szCs w:val="24"/>
-              </w:rPr>
-            </m:ctrlPr>
-          </m:sSubPr>
-          <m:e>
-            <m:r>
-              <w:rPr>
-                <w:rFonts w:ascii="Cambria Math" w:eastAsiaTheme="minorEastAsia" w:hAnsi="Cambria Math" w:cs="Times New Roman"/>
-                <w:sz w:val="24"/>
-                <w:szCs w:val="24"/>
-              </w:rPr>
-              <m:t>I</m:t>
-            </m:r>
-          </m:e>
-          <m:sub>
-            <m:r>
-              <w:rPr>
-                <w:rFonts w:ascii="Cambria Math" w:eastAsiaTheme="minorEastAsia" w:hAnsi="Cambria Math" w:cs="Times New Roman"/>
-                <w:sz w:val="24"/>
-                <w:szCs w:val="24"/>
-              </w:rPr>
-              <m:t>0</m:t>
-            </m:r>
-          </m:sub>
-        </m:sSub>
-        <m:sSup>
-          <m:sSupPr>
-            <m:ctrlPr>
-              <w:rPr>
-                <w:rFonts w:ascii="Cambria Math" w:hAnsi="Cambria Math" w:cs="Times New Roman"/>
-                <w:sz w:val="24"/>
-                <w:szCs w:val="24"/>
-              </w:rPr>
-            </m:ctrlPr>
-          </m:sSupPr>
-          <m:e>
-            <m:r>
-              <m:rPr>
-                <m:sty m:val="p"/>
-              </m:rPr>
-              <w:rPr>
-                <w:rFonts w:ascii="Cambria Math" w:hAnsi="Cambria Math" w:cs="Times New Roman"/>
-                <w:sz w:val="24"/>
-                <w:szCs w:val="24"/>
-              </w:rPr>
-              <m:t>cos⁡</m:t>
-            </m:r>
-            <m:r>
-              <w:rPr>
-                <w:rFonts w:ascii="Cambria Math" w:hAnsi="Cambria Math" w:cs="Times New Roman"/>
-                <w:sz w:val="24"/>
-                <w:szCs w:val="24"/>
-              </w:rPr>
-              <m:t>(δθ)</m:t>
-            </m:r>
-          </m:e>
-          <m:sup>
-            <m:r>
-              <w:rPr>
-                <w:rFonts w:ascii="Cambria Math" w:hAnsi="Cambria Math" w:cs="Times New Roman"/>
-                <w:sz w:val="24"/>
-                <w:szCs w:val="24"/>
-              </w:rPr>
-              <m:t>2</m:t>
-            </m:r>
-          </m:sup>
-        </m:sSup>
-      </m:oMath>
-      <w:r>
-        <w:rPr>
-          <w:rFonts w:ascii="Times New Roman" w:eastAsiaTheme="minorEastAsia" w:hAnsi="Times New Roman" w:cs="Times New Roman"/>
-          <w:sz w:val="24"/>
-          <w:szCs w:val="24"/>
-        </w:rPr>
-        <w:t>.</w:t>
-      </w:r>
-      <w:r>
-        <w:rPr>
-          <w:rFonts w:ascii="Times New Roman" w:eastAsiaTheme="minorEastAsia" w:hAnsi="Times New Roman" w:cs="Times New Roman"/>
-          <w:sz w:val="24"/>
-          <w:szCs w:val="24"/>
-        </w:rPr>
-        <w:t xml:space="preserve"> For un-polarized light, the effect of a linear polarizer is a convenient factor of ½ of the initial intensity. This is due to the average of cosine over all angles being equal to </w:t>
-      </w:r>
-      <m:oMath>
-        <m:f>
-          <m:fPr>
-            <m:ctrlPr>
-              <w:rPr>
-                <w:rFonts w:ascii="Cambria Math" w:eastAsiaTheme="minorEastAsia" w:hAnsi="Cambria Math" w:cs="Times New Roman"/>
-                <w:i/>
-                <w:sz w:val="24"/>
-                <w:szCs w:val="24"/>
-              </w:rPr>
-            </m:ctrlPr>
-          </m:fPr>
-          <m:num>
-            <m:r>
-              <w:rPr>
-                <w:rFonts w:ascii="Cambria Math" w:eastAsiaTheme="minorEastAsia" w:hAnsi="Cambria Math" w:cs="Times New Roman"/>
-                <w:sz w:val="24"/>
-                <w:szCs w:val="24"/>
-              </w:rPr>
-              <m:t>1</m:t>
-            </m:r>
-          </m:num>
-          <m:den>
-            <m:r>
-              <w:rPr>
-                <w:rFonts w:ascii="Cambria Math" w:eastAsiaTheme="minorEastAsia" w:hAnsi="Cambria Math" w:cs="Times New Roman"/>
-                <w:sz w:val="24"/>
-                <w:szCs w:val="24"/>
-              </w:rPr>
-              <m:t>2</m:t>
-            </m:r>
-          </m:den>
-        </m:f>
-        <m:r>
-          <w:rPr>
-            <w:rFonts w:ascii="Cambria Math" w:eastAsiaTheme="minorEastAsia" w:hAnsi="Cambria Math" w:cs="Times New Roman"/>
-            <w:sz w:val="24"/>
-            <w:szCs w:val="24"/>
-          </w:rPr>
-          <m:t xml:space="preserve">= </m:t>
-        </m:r>
-        <m:f>
-          <m:fPr>
-            <m:ctrlPr>
-              <w:rPr>
-                <w:rFonts w:ascii="Cambria Math" w:eastAsiaTheme="minorEastAsia" w:hAnsi="Cambria Math" w:cs="Times New Roman"/>
-                <w:i/>
-                <w:sz w:val="24"/>
-                <w:szCs w:val="24"/>
-              </w:rPr>
-            </m:ctrlPr>
-          </m:fPr>
-          <m:num>
-            <m:r>
-              <w:rPr>
-                <w:rFonts w:ascii="Cambria Math" w:eastAsiaTheme="minorEastAsia" w:hAnsi="Cambria Math" w:cs="Times New Roman"/>
-                <w:sz w:val="24"/>
-                <w:szCs w:val="24"/>
-              </w:rPr>
-              <m:t>1</m:t>
-            </m:r>
-          </m:num>
-          <m:den>
-            <m:r>
-              <w:rPr>
-                <w:rFonts w:ascii="Cambria Math" w:eastAsiaTheme="minorEastAsia" w:hAnsi="Cambria Math" w:cs="Times New Roman"/>
-                <w:sz w:val="24"/>
-                <w:szCs w:val="24"/>
-              </w:rPr>
-              <m:t>2π</m:t>
-            </m:r>
-          </m:den>
-        </m:f>
-        <m:nary>
-          <m:naryPr>
-            <m:limLoc m:val="subSup"/>
-            <m:ctrlPr>
-              <w:rPr>
-                <w:rFonts w:ascii="Cambria Math" w:eastAsiaTheme="minorEastAsia" w:hAnsi="Cambria Math" w:cs="Times New Roman"/>
-                <w:i/>
-                <w:sz w:val="24"/>
-                <w:szCs w:val="24"/>
-              </w:rPr>
-            </m:ctrlPr>
-          </m:naryPr>
-          <m:sub>
-            <m:r>
-              <w:rPr>
-                <w:rFonts w:ascii="Cambria Math" w:eastAsiaTheme="minorEastAsia" w:hAnsi="Cambria Math" w:cs="Times New Roman"/>
-                <w:sz w:val="24"/>
-                <w:szCs w:val="24"/>
-              </w:rPr>
-              <m:t>0</m:t>
-            </m:r>
-          </m:sub>
-          <m:sup>
-            <m:r>
-              <w:rPr>
-                <w:rFonts w:ascii="Cambria Math" w:eastAsiaTheme="minorEastAsia" w:hAnsi="Cambria Math" w:cs="Times New Roman"/>
-                <w:sz w:val="24"/>
-                <w:szCs w:val="24"/>
-              </w:rPr>
-              <m:t>2π</m:t>
-            </m:r>
-          </m:sup>
-          <m:e>
-            <m:sSup>
-              <m:sSupPr>
-                <m:ctrlPr>
-                  <w:rPr>
-                    <w:rFonts w:ascii="Cambria Math" w:hAnsi="Cambria Math" w:cs="Times New Roman"/>
-                    <w:sz w:val="24"/>
-                    <w:szCs w:val="24"/>
-                  </w:rPr>
-                </m:ctrlPr>
-              </m:sSupPr>
-              <m:e>
-                <m:r>
-                  <m:rPr>
-                    <m:sty m:val="p"/>
-                  </m:rPr>
-                  <w:rPr>
-                    <w:rFonts w:ascii="Cambria Math" w:hAnsi="Cambria Math" w:cs="Times New Roman"/>
-                    <w:sz w:val="24"/>
-                    <w:szCs w:val="24"/>
-                  </w:rPr>
-                  <m:t>cos⁡</m:t>
-                </m:r>
-                <m:r>
-                  <w:rPr>
-                    <w:rFonts w:ascii="Cambria Math" w:hAnsi="Cambria Math" w:cs="Times New Roman"/>
-                    <w:sz w:val="24"/>
-                    <w:szCs w:val="24"/>
-                  </w:rPr>
-                  <m:t>(θ)</m:t>
-                </m:r>
-              </m:e>
-              <m:sup>
-                <m:r>
-                  <w:rPr>
-                    <w:rFonts w:ascii="Cambria Math" w:hAnsi="Cambria Math" w:cs="Times New Roman"/>
-                    <w:sz w:val="24"/>
-                    <w:szCs w:val="24"/>
-                  </w:rPr>
-                  <m:t>2</m:t>
-                </m:r>
-              </m:sup>
-            </m:sSup>
-          </m:e>
-        </m:nary>
-      </m:oMath>
-      <w:r>
-        <w:rPr>
-          <w:rFonts w:ascii="Times New Roman" w:eastAsiaTheme="minorEastAsia" w:hAnsi="Times New Roman" w:cs="Times New Roman"/>
-          <w:sz w:val="24"/>
-          <w:szCs w:val="24"/>
-        </w:rPr>
-        <w:t>.</w:t>
-      </w:r>
     </w:p>
     <w:p>
       <w:pPr>
         <w:rPr>
-          <w:rFonts w:ascii="Times New Roman" w:eastAsiaTheme="minorEastAsia" w:hAnsi="Times New Roman" w:cs="Times New Roman"/>
+          <w:rFonts w:ascii="Times New Roman" w:hAnsi="Times New Roman" w:cs="Times New Roman"/>
           <w:sz w:val="24"/>
           <w:szCs w:val="24"/>
         </w:rPr>
       </w:pPr>
       <w:r>
         <w:rPr>
-          <w:rFonts w:ascii="Times New Roman" w:eastAsiaTheme="minorEastAsia" w:hAnsi="Times New Roman" w:cs="Times New Roman"/>
-          <w:sz w:val="24"/>
-          <w:szCs w:val="24"/>
-        </w:rPr>
-        <w:t xml:space="preserve">A </w:t>
-      </w:r>
-      <w:r>
-        <w:rPr>
-          <w:rFonts w:ascii="Times New Roman" w:eastAsiaTheme="minorEastAsia" w:hAnsi="Times New Roman" w:cs="Times New Roman"/>
-          <w:sz w:val="24"/>
-          <w:szCs w:val="24"/>
-        </w:rPr>
-        <w:t xml:space="preserve">3 </w:t>
-      </w:r>
-      <w:proofErr w:type="spellStart"/>
-      <w:r>
-        <w:rPr>
-          <w:rFonts w:ascii="Times New Roman" w:eastAsiaTheme="minorEastAsia" w:hAnsi="Times New Roman" w:cs="Times New Roman"/>
-          <w:sz w:val="24"/>
-          <w:szCs w:val="24"/>
-        </w:rPr>
-        <w:t>mW</w:t>
-      </w:r>
-      <w:proofErr w:type="spellEnd"/>
-      <w:r>
-        <w:rPr>
-          <w:rFonts w:ascii="Times New Roman" w:eastAsiaTheme="minorEastAsia" w:hAnsi="Times New Roman" w:cs="Times New Roman"/>
-          <w:sz w:val="24"/>
-          <w:szCs w:val="24"/>
-        </w:rPr>
-        <w:t xml:space="preserve"> </w:t>
-      </w:r>
-      <w:r>
-        <w:rPr>
-          <w:rFonts w:ascii="Times New Roman" w:eastAsiaTheme="minorEastAsia" w:hAnsi="Times New Roman" w:cs="Times New Roman"/>
-          <w:sz w:val="24"/>
-          <w:szCs w:val="24"/>
-        </w:rPr>
-        <w:t>diode laser light source was then studied to determine if it was polarized. The laser, a polarizer, and a power measuring device were attached to clamps and optically aligned by securing their clamps to a long metal rail system in the lab. The power measuring device appeared to be a flat surface and likely utilizes something like a photomultiplier tube with some interface on the back end which generates charge that gets read out as a current. This current is converted to a value for power by a Newport Digital Power Meter 815 Series. By rotating the polarizing film, one can study the polarization of incoming light.</w:t>
+          <w:rFonts w:ascii="Times New Roman" w:hAnsi="Times New Roman" w:cs="Times New Roman"/>
+          <w:b/>
+          <w:sz w:val="24"/>
+          <w:szCs w:val="24"/>
+        </w:rPr>
+        <w:t>Analysis &amp; Discussion</w:t>
       </w:r>
     </w:p>
     <w:p>
       <w:pPr>
         <w:rPr>
-          <w:rFonts w:ascii="Times New Roman" w:eastAsiaTheme="minorEastAsia" w:hAnsi="Times New Roman" w:cs="Times New Roman"/>
+          <w:rFonts w:ascii="Times New Roman" w:hAnsi="Times New Roman" w:cs="Times New Roman"/>
           <w:sz w:val="24"/>
           <w:szCs w:val="24"/>
         </w:rPr>
       </w:pPr>
       <w:r>
         <w:rPr>
-          <w:rFonts w:ascii="Times New Roman" w:eastAsiaTheme="minorEastAsia" w:hAnsi="Times New Roman" w:cs="Times New Roman"/>
+          <w:rFonts w:ascii="Times New Roman" w:hAnsi="Times New Roman" w:cs="Times New Roman"/>
+          <w:sz w:val="24"/>
+          <w:szCs w:val="24"/>
+        </w:rPr>
+        <w:t xml:space="preserve">We first set out to determine whether light can be polarized when reflecting off a glass plate. This was done by letting un-polarized light from a lamp reflect off the glass plate, and up through a polarizing film to our naked eye. By rotating the film, the observed intensity of the reflection could be </w:t>
+      </w:r>
+      <w:r>
+        <w:rPr>
+          <w:rFonts w:ascii="Times New Roman" w:hAnsi="Times New Roman" w:cs="Times New Roman"/>
+          <w:sz w:val="24"/>
+          <w:szCs w:val="24"/>
+        </w:rPr>
+        <w:t xml:space="preserve">very nearly completely removed. It was noted that the degree to which this effect was possible depended on the light’s angle of incidence with the plate. This observation of angular dependence on polarized reflection supports the idea that what’s being seen is the effect of </w:t>
+      </w:r>
+      <w:proofErr w:type="spellStart"/>
+      <w:r>
+        <w:rPr>
+          <w:rFonts w:ascii="Times New Roman" w:hAnsi="Times New Roman" w:cs="Times New Roman"/>
+          <w:sz w:val="24"/>
+          <w:szCs w:val="24"/>
+        </w:rPr>
+        <w:t>Brewsters</w:t>
+      </w:r>
+      <w:proofErr w:type="spellEnd"/>
+      <w:r>
+        <w:rPr>
+          <w:rFonts w:ascii="Times New Roman" w:hAnsi="Times New Roman" w:cs="Times New Roman"/>
+          <w:sz w:val="24"/>
+          <w:szCs w:val="24"/>
+        </w:rPr>
+        <w:t xml:space="preserve">’ angle, as noted in the introduction. The polarization of reflected light is </w:t>
+      </w:r>
+      <w:r>
+        <w:rPr>
+          <w:rFonts w:ascii="Times New Roman" w:hAnsi="Times New Roman" w:cs="Times New Roman"/>
+          <w:sz w:val="24"/>
+          <w:szCs w:val="24"/>
+        </w:rPr>
+        <w:t>perpendicular to the plane spanned by the incoming, refracted, and reflected rays. It’s oriented in this direction because of the many dipole moments at the surface—which allow the radiation of transmitted light—also uniquely do not transmit light oriented along the direction of their moments.</w:t>
+      </w:r>
+      <w:r>
+        <w:rPr>
+          <w:rFonts w:ascii="Times New Roman" w:hAnsi="Times New Roman" w:cs="Times New Roman"/>
+          <w:sz w:val="24"/>
+          <w:szCs w:val="24"/>
+        </w:rPr>
+        <w:t xml:space="preserve"> A situation somewhat analogous to how moving electrons along wires in a wire grid polarizer reflect light in that orientation but allow orientations 90 degrees from it pass through. If we had instead observed light reflecting off of a heated road, the orientation of the reflected light would be the same but due to the fact that the indices of refraction are so much closer to each other their ratio would be closer to one and </w:t>
+      </w:r>
+      <w:proofErr w:type="spellStart"/>
+      <w:r>
+        <w:rPr>
+          <w:rFonts w:ascii="Times New Roman" w:hAnsi="Times New Roman" w:cs="Times New Roman"/>
+          <w:sz w:val="24"/>
+          <w:szCs w:val="24"/>
+        </w:rPr>
+        <w:t>Brewsters</w:t>
+      </w:r>
+      <w:proofErr w:type="spellEnd"/>
+      <w:r>
+        <w:rPr>
+          <w:rFonts w:ascii="Times New Roman" w:hAnsi="Times New Roman" w:cs="Times New Roman"/>
+          <w:sz w:val="24"/>
+          <w:szCs w:val="24"/>
+        </w:rPr>
+        <w:t xml:space="preserve"> angle would be much larger.</w:t>
+      </w:r>
+      <w:r>
+        <w:rPr>
+          <w:rFonts w:ascii="Times New Roman" w:hAnsi="Times New Roman" w:cs="Times New Roman"/>
+          <w:sz w:val="24"/>
+          <w:szCs w:val="24"/>
+        </w:rPr>
+        <w:t xml:space="preserve"> Meaning that </w:t>
+      </w:r>
+      <w:r>
+        <w:rPr>
+          <w:rFonts w:ascii="Times New Roman" w:hAnsi="Times New Roman" w:cs="Times New Roman"/>
           <w:sz w:val="24"/>
           <w:szCs w:val="24"/>
         </w:rPr>
         <w:lastRenderedPageBreak/>
-        <w:t xml:space="preserve">A quarter wave plate is a special type of filter, instead of blocking non-aligned components of incoming light, it selectively </w:t>
-      </w:r>
-      <w:r>
-        <w:rPr>
-          <w:rFonts w:ascii="Times New Roman" w:eastAsiaTheme="minorEastAsia" w:hAnsi="Times New Roman" w:cs="Times New Roman"/>
-          <w:sz w:val="24"/>
-          <w:szCs w:val="24"/>
-        </w:rPr>
-        <w:t>shifts these components by pi/2</w:t>
-      </w:r>
-      <w:r>
-        <w:rPr>
-          <w:rFonts w:ascii="Times New Roman" w:eastAsiaTheme="minorEastAsia" w:hAnsi="Times New Roman" w:cs="Times New Roman"/>
-          <w:sz w:val="24"/>
-          <w:szCs w:val="24"/>
-        </w:rPr>
-        <w:t xml:space="preserve"> </w:t>
-      </w:r>
-      <w:r>
-        <w:rPr>
-          <w:rFonts w:ascii="Times New Roman" w:eastAsiaTheme="minorEastAsia" w:hAnsi="Times New Roman" w:cs="Times New Roman"/>
-          <w:sz w:val="24"/>
-          <w:szCs w:val="24"/>
-        </w:rPr>
-        <w:t xml:space="preserve">of the </w:t>
-      </w:r>
-      <w:r>
-        <w:rPr>
-          <w:rFonts w:ascii="Times New Roman" w:eastAsiaTheme="minorEastAsia" w:hAnsi="Times New Roman" w:cs="Times New Roman"/>
-          <w:sz w:val="24"/>
-          <w:szCs w:val="24"/>
-        </w:rPr>
-        <w:t xml:space="preserve">wavelength. The total electric field, and total intensity, can be described with the following equations after having passed through a </w:t>
-      </w:r>
-      <w:r>
-        <w:rPr>
-          <w:rFonts w:ascii="Times New Roman" w:eastAsiaTheme="minorEastAsia" w:hAnsi="Times New Roman" w:cs="Times New Roman"/>
-          <w:sz w:val="24"/>
-          <w:szCs w:val="24"/>
-        </w:rPr>
-        <w:t>plate with a component shift of pi/4, and then of the quarter wave (pi/2)</w:t>
-      </w:r>
-      <w:r>
-        <w:rPr>
-          <w:rFonts w:ascii="Times New Roman" w:eastAsiaTheme="minorEastAsia" w:hAnsi="Times New Roman" w:cs="Times New Roman"/>
-          <w:sz w:val="24"/>
-          <w:szCs w:val="24"/>
-        </w:rPr>
-        <w:t>.</w:t>
+        <w:t>if one were to manufacture sunglasses, they’d want the polarizing media to be oriented in the vertical direction (if it were a grid, the wires oriented horizontally).</w:t>
       </w:r>
     </w:p>
     <w:p>
       <w:pPr>
         <w:rPr>
-          <w:rFonts w:ascii="Times New Roman" w:hAnsi="Times New Roman" w:cs="Times New Roman"/>
-          <w:i/>
+          <w:rFonts w:ascii="Times New Roman" w:eastAsiaTheme="minorEastAsia" w:hAnsi="Times New Roman" w:cs="Times New Roman"/>
           <w:sz w:val="24"/>
           <w:szCs w:val="24"/>
         </w:rPr>
       </w:pPr>
-      <m:oMathPara>
-        <m:oMath>
-          <m:sSub>
-            <m:sSubPr>
-              <m:ctrlPr>
-                <w:rPr>
-                  <w:rFonts w:ascii="Cambria Math" w:hAnsi="Cambria Math" w:cs="Times New Roman"/>
-                  <w:i/>
-                  <w:sz w:val="24"/>
-                  <w:szCs w:val="24"/>
-                </w:rPr>
-              </m:ctrlPr>
-            </m:sSubPr>
-            <m:e>
-              <m:r>
-                <w:rPr>
-                  <w:rFonts w:ascii="Cambria Math" w:hAnsi="Cambria Math" w:cs="Times New Roman"/>
-                  <w:sz w:val="24"/>
-                  <w:szCs w:val="24"/>
-                </w:rPr>
-                <m:t>E</m:t>
-              </m:r>
-            </m:e>
-            <m:sub>
-              <m:r>
-                <w:rPr>
-                  <w:rFonts w:ascii="Cambria Math" w:hAnsi="Cambria Math" w:cs="Times New Roman"/>
-                  <w:sz w:val="24"/>
-                  <w:szCs w:val="24"/>
-                </w:rPr>
-                <m:t>Tot</m:t>
-              </m:r>
-            </m:sub>
-          </m:sSub>
-          <m:r>
-            <w:rPr>
-              <w:rFonts w:ascii="Cambria Math" w:eastAsiaTheme="minorEastAsia" w:hAnsi="Cambria Math" w:cs="Times New Roman"/>
-              <w:sz w:val="24"/>
-              <w:szCs w:val="24"/>
-            </w:rPr>
-            <m:t>=[</m:t>
-          </m:r>
-          <m:sSub>
-            <m:sSubPr>
-              <m:ctrlPr>
-                <w:rPr>
-                  <w:rFonts w:ascii="Cambria Math" w:hAnsi="Cambria Math" w:cs="Times New Roman"/>
-                  <w:i/>
-                  <w:sz w:val="24"/>
-                  <w:szCs w:val="24"/>
-                </w:rPr>
-              </m:ctrlPr>
-            </m:sSubPr>
-            <m:e>
-              <m:r>
-                <w:rPr>
-                  <w:rFonts w:ascii="Cambria Math" w:hAnsi="Cambria Math" w:cs="Times New Roman"/>
-                  <w:sz w:val="24"/>
-                  <w:szCs w:val="24"/>
-                </w:rPr>
-                <m:t>E</m:t>
-              </m:r>
-            </m:e>
-            <m:sub>
-              <m:r>
-                <w:rPr>
-                  <w:rFonts w:ascii="Cambria Math" w:hAnsi="Cambria Math" w:cs="Times New Roman"/>
-                  <w:sz w:val="24"/>
-                  <w:szCs w:val="24"/>
-                </w:rPr>
-                <m:t>0</m:t>
-              </m:r>
-            </m:sub>
-          </m:sSub>
-          <m:func>
-            <m:funcPr>
-              <m:ctrlPr>
-                <w:rPr>
-                  <w:rFonts w:ascii="Cambria Math" w:hAnsi="Cambria Math" w:cs="Times New Roman"/>
-                  <w:i/>
-                  <w:sz w:val="24"/>
-                  <w:szCs w:val="24"/>
-                </w:rPr>
-              </m:ctrlPr>
-            </m:funcPr>
-            <m:fName>
-              <m:r>
-                <m:rPr>
-                  <m:sty m:val="p"/>
-                </m:rPr>
-                <w:rPr>
-                  <w:rFonts w:ascii="Cambria Math" w:hAnsi="Cambria Math" w:cs="Times New Roman"/>
-                  <w:sz w:val="24"/>
-                  <w:szCs w:val="24"/>
-                </w:rPr>
-                <m:t>sin</m:t>
-              </m:r>
-            </m:fName>
-            <m:e>
-              <m:d>
-                <m:dPr>
-                  <m:ctrlPr>
-                    <w:rPr>
-                      <w:rFonts w:ascii="Cambria Math" w:hAnsi="Cambria Math" w:cs="Times New Roman"/>
-                      <w:i/>
-                      <w:sz w:val="24"/>
-                      <w:szCs w:val="24"/>
-                    </w:rPr>
-                  </m:ctrlPr>
-                </m:dPr>
-                <m:e>
-                  <m:r>
-                    <w:rPr>
-                      <w:rFonts w:ascii="Cambria Math" w:hAnsi="Cambria Math" w:cs="Times New Roman"/>
-                      <w:sz w:val="24"/>
-                      <w:szCs w:val="24"/>
-                    </w:rPr>
-                    <m:t>θ</m:t>
-                  </m:r>
-                </m:e>
-              </m:d>
-            </m:e>
-          </m:func>
-          <m:r>
-            <w:rPr>
-              <w:rFonts w:ascii="Cambria Math" w:hAnsi="Cambria Math" w:cs="Times New Roman"/>
-              <w:sz w:val="24"/>
-              <w:szCs w:val="24"/>
-            </w:rPr>
-            <m:t>+</m:t>
-          </m:r>
-          <m:sSub>
-            <m:sSubPr>
-              <m:ctrlPr>
-                <w:rPr>
-                  <w:rFonts w:ascii="Cambria Math" w:hAnsi="Cambria Math" w:cs="Times New Roman"/>
-                  <w:i/>
-                  <w:sz w:val="24"/>
-                  <w:szCs w:val="24"/>
-                </w:rPr>
-              </m:ctrlPr>
-            </m:sSubPr>
-            <m:e>
-              <m:r>
-                <w:rPr>
-                  <w:rFonts w:ascii="Cambria Math" w:hAnsi="Cambria Math" w:cs="Times New Roman"/>
-                  <w:sz w:val="24"/>
-                  <w:szCs w:val="24"/>
-                </w:rPr>
-                <m:t>E</m:t>
-              </m:r>
-            </m:e>
-            <m:sub>
-              <m:r>
-                <w:rPr>
-                  <w:rFonts w:ascii="Cambria Math" w:hAnsi="Cambria Math" w:cs="Times New Roman"/>
-                  <w:sz w:val="24"/>
-                  <w:szCs w:val="24"/>
-                </w:rPr>
-                <m:t>0</m:t>
-              </m:r>
-            </m:sub>
-          </m:sSub>
-          <m:func>
-            <m:funcPr>
-              <m:ctrlPr>
-                <w:rPr>
-                  <w:rFonts w:ascii="Cambria Math" w:hAnsi="Cambria Math" w:cs="Times New Roman"/>
-                  <w:i/>
-                  <w:sz w:val="24"/>
-                  <w:szCs w:val="24"/>
-                </w:rPr>
-              </m:ctrlPr>
-            </m:funcPr>
-            <m:fName>
-              <m:r>
-                <m:rPr>
-                  <m:sty m:val="p"/>
-                </m:rPr>
-                <w:rPr>
-                  <w:rFonts w:ascii="Cambria Math" w:hAnsi="Cambria Math" w:cs="Times New Roman"/>
-                  <w:sz w:val="24"/>
-                  <w:szCs w:val="24"/>
-                </w:rPr>
-                <m:t>cos</m:t>
-              </m:r>
-            </m:fName>
-            <m:e>
-              <m:d>
-                <m:dPr>
-                  <m:ctrlPr>
-                    <w:rPr>
-                      <w:rFonts w:ascii="Cambria Math" w:hAnsi="Cambria Math" w:cs="Times New Roman"/>
-                      <w:i/>
-                      <w:sz w:val="24"/>
-                      <w:szCs w:val="24"/>
-                    </w:rPr>
-                  </m:ctrlPr>
-                </m:dPr>
-                <m:e>
-                  <m:r>
-                    <w:rPr>
-                      <w:rFonts w:ascii="Cambria Math" w:hAnsi="Cambria Math" w:cs="Times New Roman"/>
-                      <w:sz w:val="24"/>
-                      <w:szCs w:val="24"/>
-                    </w:rPr>
-                    <m:t>θ</m:t>
-                  </m:r>
-                </m:e>
-              </m:d>
-            </m:e>
-          </m:func>
-          <m:sSup>
-            <m:sSupPr>
-              <m:ctrlPr>
-                <w:rPr>
-                  <w:rFonts w:ascii="Cambria Math" w:hAnsi="Cambria Math" w:cs="Times New Roman"/>
-                  <w:i/>
-                  <w:sz w:val="24"/>
-                  <w:szCs w:val="24"/>
-                </w:rPr>
-              </m:ctrlPr>
-            </m:sSupPr>
-            <m:e>
-              <m:r>
-                <w:rPr>
-                  <w:rFonts w:ascii="Cambria Math" w:hAnsi="Cambria Math" w:cs="Times New Roman"/>
-                  <w:sz w:val="24"/>
-                  <w:szCs w:val="24"/>
-                </w:rPr>
-                <m:t>e</m:t>
-              </m:r>
-            </m:e>
-            <m:sup>
-              <m:r>
-                <w:rPr>
-                  <w:rFonts w:ascii="Cambria Math" w:hAnsi="Cambria Math" w:cs="Times New Roman"/>
-                  <w:sz w:val="24"/>
-                  <w:szCs w:val="24"/>
-                </w:rPr>
-                <m:t>i</m:t>
-              </m:r>
-              <m:d>
-                <m:dPr>
-                  <m:ctrlPr>
-                    <w:rPr>
-                      <w:rFonts w:ascii="Cambria Math" w:hAnsi="Cambria Math" w:cs="Times New Roman"/>
-                      <w:i/>
-                      <w:sz w:val="24"/>
-                      <w:szCs w:val="24"/>
-                    </w:rPr>
-                  </m:ctrlPr>
-                </m:dPr>
-                <m:e>
-                  <m:f>
-                    <m:fPr>
-                      <m:ctrlPr>
-                        <w:rPr>
-                          <w:rFonts w:ascii="Cambria Math" w:hAnsi="Cambria Math" w:cs="Times New Roman"/>
-                          <w:i/>
-                          <w:sz w:val="24"/>
-                          <w:szCs w:val="24"/>
-                        </w:rPr>
-                      </m:ctrlPr>
-                    </m:fPr>
-                    <m:num>
-                      <m:r>
-                        <w:rPr>
-                          <w:rFonts w:ascii="Cambria Math" w:hAnsi="Cambria Math" w:cs="Times New Roman"/>
-                          <w:sz w:val="24"/>
-                          <w:szCs w:val="24"/>
-                        </w:rPr>
-                        <m:t>π</m:t>
-                      </m:r>
-                    </m:num>
-                    <m:den>
-                      <m:r>
-                        <w:rPr>
-                          <w:rFonts w:ascii="Cambria Math" w:hAnsi="Cambria Math" w:cs="Times New Roman"/>
-                          <w:sz w:val="24"/>
-                          <w:szCs w:val="24"/>
-                        </w:rPr>
-                        <m:t>4</m:t>
-                      </m:r>
-                    </m:den>
-                  </m:f>
-                </m:e>
-              </m:d>
-            </m:sup>
-          </m:sSup>
-          <m:r>
-            <w:rPr>
-              <w:rFonts w:ascii="Cambria Math" w:eastAsiaTheme="minorEastAsia" w:hAnsi="Cambria Math" w:cs="Times New Roman"/>
-              <w:sz w:val="24"/>
-              <w:szCs w:val="24"/>
-            </w:rPr>
-            <m:t>]</m:t>
-          </m:r>
-          <m:sSup>
-            <m:sSupPr>
-              <m:ctrlPr>
-                <w:rPr>
-                  <w:rFonts w:ascii="Cambria Math" w:eastAsiaTheme="minorEastAsia" w:hAnsi="Cambria Math" w:cs="Times New Roman"/>
-                  <w:i/>
-                  <w:sz w:val="24"/>
-                  <w:szCs w:val="24"/>
-                </w:rPr>
-              </m:ctrlPr>
-            </m:sSupPr>
-            <m:e>
-              <m:r>
-                <w:rPr>
-                  <w:rFonts w:ascii="Cambria Math" w:eastAsiaTheme="minorEastAsia" w:hAnsi="Cambria Math" w:cs="Times New Roman"/>
-                  <w:sz w:val="24"/>
-                  <w:szCs w:val="24"/>
-                </w:rPr>
-                <m:t>e</m:t>
-              </m:r>
-            </m:e>
-            <m:sup>
-              <m:r>
-                <w:rPr>
-                  <w:rFonts w:ascii="Cambria Math" w:eastAsiaTheme="minorEastAsia" w:hAnsi="Cambria Math" w:cs="Times New Roman"/>
-                  <w:sz w:val="24"/>
-                  <w:szCs w:val="24"/>
-                </w:rPr>
-                <m:t>i(kx-ωt)</m:t>
-              </m:r>
-            </m:sup>
-          </m:sSup>
-        </m:oMath>
-      </m:oMathPara>
-    </w:p>
-    <w:p>
-      <w:pPr>
+      <w:r>
         <w:rPr>
           <w:rFonts w:ascii="Times New Roman" w:eastAsiaTheme="minorEastAsia" w:hAnsi="Times New Roman" w:cs="Times New Roman"/>
           <w:sz w:val="24"/>
           <w:szCs w:val="24"/>
         </w:rPr>
-      </w:pPr>
-      <m:oMathPara>
-        <m:oMath>
-          <m:sSub>
-            <m:sSubPr>
-              <m:ctrlPr>
-                <w:rPr>
-                  <w:rFonts w:ascii="Cambria Math" w:hAnsi="Cambria Math" w:cs="Times New Roman"/>
-                  <w:i/>
-                  <w:sz w:val="24"/>
-                  <w:szCs w:val="24"/>
-                </w:rPr>
-              </m:ctrlPr>
-            </m:sSubPr>
-            <m:e>
-              <m:r>
-                <w:rPr>
-                  <w:rFonts w:ascii="Cambria Math" w:hAnsi="Cambria Math" w:cs="Times New Roman"/>
-                  <w:sz w:val="24"/>
-                  <w:szCs w:val="24"/>
-                </w:rPr>
-                <m:t>I</m:t>
-              </m:r>
-            </m:e>
-            <m:sub>
-              <m:r>
-                <w:rPr>
-                  <w:rFonts w:ascii="Cambria Math" w:hAnsi="Cambria Math" w:cs="Times New Roman"/>
-                  <w:sz w:val="24"/>
-                  <w:szCs w:val="24"/>
-                </w:rPr>
-                <m:t>Tot</m:t>
-              </m:r>
-            </m:sub>
-          </m:sSub>
-          <m:r>
-            <w:rPr>
-              <w:rFonts w:ascii="Cambria Math" w:hAnsi="Cambria Math" w:cs="Times New Roman"/>
-              <w:sz w:val="24"/>
-              <w:szCs w:val="24"/>
-            </w:rPr>
-            <m:t>=</m:t>
-          </m:r>
-          <m:f>
-            <m:fPr>
-              <m:ctrlPr>
-                <w:rPr>
-                  <w:rFonts w:ascii="Cambria Math" w:hAnsi="Cambria Math" w:cs="Times New Roman"/>
-                  <w:i/>
-                  <w:sz w:val="24"/>
-                  <w:szCs w:val="24"/>
-                </w:rPr>
-              </m:ctrlPr>
-            </m:fPr>
-            <m:num>
-              <m:sSup>
-                <m:sSupPr>
-                  <m:ctrlPr>
-                    <w:rPr>
-                      <w:rFonts w:ascii="Cambria Math" w:hAnsi="Cambria Math" w:cs="Times New Roman"/>
-                      <w:i/>
-                      <w:sz w:val="24"/>
-                      <w:szCs w:val="24"/>
-                    </w:rPr>
-                  </m:ctrlPr>
-                </m:sSupPr>
-                <m:e>
-                  <m:d>
-                    <m:dPr>
-                      <m:begChr m:val="|"/>
-                      <m:endChr m:val="|"/>
-                      <m:ctrlPr>
-                        <w:rPr>
-                          <w:rFonts w:ascii="Cambria Math" w:hAnsi="Cambria Math" w:cs="Times New Roman"/>
-                          <w:i/>
-                          <w:sz w:val="24"/>
-                          <w:szCs w:val="24"/>
-                        </w:rPr>
-                      </m:ctrlPr>
-                    </m:dPr>
-                    <m:e>
-                      <m:d>
-                        <m:dPr>
-                          <m:ctrlPr>
-                            <w:rPr>
-                              <w:rFonts w:ascii="Cambria Math" w:hAnsi="Cambria Math" w:cs="Times New Roman"/>
-                              <w:i/>
-                              <w:sz w:val="24"/>
-                              <w:szCs w:val="24"/>
-                            </w:rPr>
-                          </m:ctrlPr>
-                        </m:dPr>
-                        <m:e>
-                          <m:sSub>
-                            <m:sSubPr>
-                              <m:ctrlPr>
-                                <w:rPr>
-                                  <w:rFonts w:ascii="Cambria Math" w:hAnsi="Cambria Math" w:cs="Times New Roman"/>
-                                  <w:i/>
-                                  <w:sz w:val="24"/>
-                                  <w:szCs w:val="24"/>
-                                </w:rPr>
-                              </m:ctrlPr>
-                            </m:sSubPr>
-                            <m:e>
-                              <m:r>
-                                <w:rPr>
-                                  <w:rFonts w:ascii="Cambria Math" w:hAnsi="Cambria Math" w:cs="Times New Roman"/>
-                                  <w:sz w:val="24"/>
-                                  <w:szCs w:val="24"/>
-                                </w:rPr>
-                                <m:t>E</m:t>
-                              </m:r>
-                            </m:e>
-                            <m:sub>
-                              <m:r>
-                                <w:rPr>
-                                  <w:rFonts w:ascii="Cambria Math" w:hAnsi="Cambria Math" w:cs="Times New Roman"/>
-                                  <w:sz w:val="24"/>
-                                  <w:szCs w:val="24"/>
-                                </w:rPr>
-                                <m:t>01</m:t>
-                              </m:r>
-                            </m:sub>
-                          </m:sSub>
-                          <m:r>
-                            <w:rPr>
-                              <w:rFonts w:ascii="Cambria Math" w:hAnsi="Cambria Math" w:cs="Times New Roman"/>
-                              <w:sz w:val="24"/>
-                              <w:szCs w:val="24"/>
-                            </w:rPr>
-                            <m:t>+</m:t>
-                          </m:r>
-                          <m:sSub>
-                            <m:sSubPr>
-                              <m:ctrlPr>
-                                <w:rPr>
-                                  <w:rFonts w:ascii="Cambria Math" w:hAnsi="Cambria Math" w:cs="Times New Roman"/>
-                                  <w:i/>
-                                  <w:sz w:val="24"/>
-                                  <w:szCs w:val="24"/>
-                                </w:rPr>
-                              </m:ctrlPr>
-                            </m:sSubPr>
-                            <m:e>
-                              <m:r>
-                                <w:rPr>
-                                  <w:rFonts w:ascii="Cambria Math" w:hAnsi="Cambria Math" w:cs="Times New Roman"/>
-                                  <w:sz w:val="24"/>
-                                  <w:szCs w:val="24"/>
-                                </w:rPr>
-                                <m:t>E</m:t>
-                              </m:r>
-                            </m:e>
-                            <m:sub>
-                              <m:r>
-                                <w:rPr>
-                                  <w:rFonts w:ascii="Cambria Math" w:hAnsi="Cambria Math" w:cs="Times New Roman"/>
-                                  <w:sz w:val="24"/>
-                                  <w:szCs w:val="24"/>
-                                </w:rPr>
-                                <m:t>02</m:t>
-                              </m:r>
-                            </m:sub>
-                          </m:sSub>
-                        </m:e>
-                      </m:d>
-                    </m:e>
-                  </m:d>
-                </m:e>
-                <m:sup>
-                  <m:r>
-                    <w:rPr>
-                      <w:rFonts w:ascii="Cambria Math" w:hAnsi="Cambria Math" w:cs="Times New Roman"/>
-                      <w:sz w:val="24"/>
-                      <w:szCs w:val="24"/>
-                    </w:rPr>
-                    <m:t>2</m:t>
-                  </m:r>
-                </m:sup>
-              </m:sSup>
-            </m:num>
-            <m:den>
-              <m:r>
-                <w:rPr>
-                  <w:rFonts w:ascii="Cambria Math" w:hAnsi="Cambria Math" w:cs="Times New Roman"/>
-                  <w:sz w:val="24"/>
-                  <w:szCs w:val="24"/>
-                </w:rPr>
-                <m:t>2</m:t>
-              </m:r>
-            </m:den>
-          </m:f>
-          <m:r>
-            <w:rPr>
-              <w:rFonts w:ascii="Cambria Math" w:eastAsiaTheme="minorEastAsia" w:hAnsi="Cambria Math" w:cs="Times New Roman"/>
-              <w:sz w:val="24"/>
-              <w:szCs w:val="24"/>
-            </w:rPr>
-            <m:t>=</m:t>
-          </m:r>
-          <m:f>
-            <m:fPr>
-              <m:ctrlPr>
-                <w:rPr>
-                  <w:rFonts w:ascii="Cambria Math" w:eastAsiaTheme="minorEastAsia" w:hAnsi="Cambria Math" w:cs="Times New Roman"/>
-                  <w:i/>
-                  <w:sz w:val="24"/>
-                  <w:szCs w:val="24"/>
-                </w:rPr>
-              </m:ctrlPr>
-            </m:fPr>
-            <m:num>
-              <m:sSup>
-                <m:sSupPr>
-                  <m:ctrlPr>
-                    <w:rPr>
-                      <w:rFonts w:ascii="Cambria Math" w:eastAsiaTheme="minorEastAsia" w:hAnsi="Cambria Math" w:cs="Times New Roman"/>
-                      <w:i/>
-                      <w:sz w:val="24"/>
-                      <w:szCs w:val="24"/>
-                    </w:rPr>
-                  </m:ctrlPr>
-                </m:sSupPr>
-                <m:e>
-                  <m:sSub>
-                    <m:sSubPr>
-                      <m:ctrlPr>
-                        <w:rPr>
-                          <w:rFonts w:ascii="Cambria Math" w:eastAsiaTheme="minorEastAsia" w:hAnsi="Cambria Math" w:cs="Times New Roman"/>
-                          <w:i/>
-                          <w:sz w:val="24"/>
-                          <w:szCs w:val="24"/>
-                        </w:rPr>
-                      </m:ctrlPr>
-                    </m:sSubPr>
-                    <m:e>
-                      <m:r>
-                        <w:rPr>
-                          <w:rFonts w:ascii="Cambria Math" w:eastAsiaTheme="minorEastAsia" w:hAnsi="Cambria Math" w:cs="Times New Roman"/>
-                          <w:sz w:val="24"/>
-                          <w:szCs w:val="24"/>
-                        </w:rPr>
-                        <m:t>E</m:t>
-                      </m:r>
-                    </m:e>
-                    <m:sub>
-                      <m:r>
-                        <w:rPr>
-                          <w:rFonts w:ascii="Cambria Math" w:eastAsiaTheme="minorEastAsia" w:hAnsi="Cambria Math" w:cs="Times New Roman"/>
-                          <w:sz w:val="24"/>
-                          <w:szCs w:val="24"/>
-                        </w:rPr>
-                        <m:t>0</m:t>
-                      </m:r>
-                    </m:sub>
-                  </m:sSub>
-                </m:e>
-                <m:sup>
-                  <m:r>
-                    <w:rPr>
-                      <w:rFonts w:ascii="Cambria Math" w:eastAsiaTheme="minorEastAsia" w:hAnsi="Cambria Math" w:cs="Times New Roman"/>
-                      <w:sz w:val="24"/>
-                      <w:szCs w:val="24"/>
-                    </w:rPr>
-                    <m:t>2</m:t>
-                  </m:r>
-                </m:sup>
-              </m:sSup>
-            </m:num>
-            <m:den>
-              <m:r>
-                <w:rPr>
-                  <w:rFonts w:ascii="Cambria Math" w:eastAsiaTheme="minorEastAsia" w:hAnsi="Cambria Math" w:cs="Times New Roman"/>
-                  <w:sz w:val="24"/>
-                  <w:szCs w:val="24"/>
-                </w:rPr>
-                <m:t>2</m:t>
-              </m:r>
-            </m:den>
-          </m:f>
-          <m:r>
-            <w:rPr>
-              <w:rFonts w:ascii="Cambria Math" w:eastAsiaTheme="minorEastAsia" w:hAnsi="Cambria Math" w:cs="Times New Roman"/>
-              <w:sz w:val="24"/>
-              <w:szCs w:val="24"/>
-            </w:rPr>
-            <m:t>(1+</m:t>
-          </m:r>
-          <m:f>
-            <m:fPr>
-              <m:ctrlPr>
-                <w:rPr>
-                  <w:rFonts w:ascii="Cambria Math" w:eastAsiaTheme="minorEastAsia" w:hAnsi="Cambria Math" w:cs="Times New Roman"/>
-                  <w:i/>
-                  <w:sz w:val="24"/>
-                  <w:szCs w:val="24"/>
-                </w:rPr>
-              </m:ctrlPr>
-            </m:fPr>
-            <m:num>
-              <m:rad>
-                <m:radPr>
-                  <m:degHide m:val="1"/>
-                  <m:ctrlPr>
-                    <w:rPr>
-                      <w:rFonts w:ascii="Cambria Math" w:eastAsiaTheme="minorEastAsia" w:hAnsi="Cambria Math" w:cs="Times New Roman"/>
-                      <w:i/>
-                      <w:sz w:val="24"/>
-                      <w:szCs w:val="24"/>
-                    </w:rPr>
-                  </m:ctrlPr>
-                </m:radPr>
-                <m:deg/>
-                <m:e>
-                  <m:r>
-                    <w:rPr>
-                      <w:rFonts w:ascii="Cambria Math" w:eastAsiaTheme="minorEastAsia" w:hAnsi="Cambria Math" w:cs="Times New Roman"/>
-                      <w:sz w:val="24"/>
-                      <w:szCs w:val="24"/>
-                    </w:rPr>
-                    <m:t>2</m:t>
-                  </m:r>
-                </m:e>
-              </m:rad>
-            </m:num>
-            <m:den>
-              <m:r>
-                <w:rPr>
-                  <w:rFonts w:ascii="Cambria Math" w:eastAsiaTheme="minorEastAsia" w:hAnsi="Cambria Math" w:cs="Times New Roman"/>
-                  <w:sz w:val="24"/>
-                  <w:szCs w:val="24"/>
-                </w:rPr>
-                <m:t>2</m:t>
-              </m:r>
-            </m:den>
-          </m:f>
-          <m:r>
-            <w:rPr>
-              <w:rFonts w:ascii="Cambria Math" w:eastAsiaTheme="minorEastAsia" w:hAnsi="Cambria Math" w:cs="Times New Roman"/>
-              <w:sz w:val="24"/>
-              <w:szCs w:val="24"/>
-            </w:rPr>
-            <m:t xml:space="preserve"> </m:t>
-          </m:r>
-          <m:func>
-            <m:funcPr>
-              <m:ctrlPr>
-                <w:rPr>
-                  <w:rFonts w:ascii="Cambria Math" w:eastAsiaTheme="minorEastAsia" w:hAnsi="Cambria Math" w:cs="Times New Roman"/>
-                  <w:i/>
-                  <w:sz w:val="24"/>
-                  <w:szCs w:val="24"/>
-                </w:rPr>
-              </m:ctrlPr>
-            </m:funcPr>
-            <m:fName>
-              <m:r>
-                <m:rPr>
-                  <m:sty m:val="p"/>
-                </m:rPr>
-                <w:rPr>
-                  <w:rFonts w:ascii="Cambria Math" w:eastAsiaTheme="minorEastAsia" w:hAnsi="Cambria Math" w:cs="Times New Roman"/>
-                  <w:sz w:val="24"/>
-                  <w:szCs w:val="24"/>
-                </w:rPr>
-                <m:t>sin</m:t>
-              </m:r>
-            </m:fName>
-            <m:e>
-              <m:d>
-                <m:dPr>
-                  <m:ctrlPr>
-                    <w:rPr>
-                      <w:rFonts w:ascii="Cambria Math" w:eastAsiaTheme="minorEastAsia" w:hAnsi="Cambria Math" w:cs="Times New Roman"/>
-                      <w:i/>
-                      <w:sz w:val="24"/>
-                      <w:szCs w:val="24"/>
-                    </w:rPr>
-                  </m:ctrlPr>
-                </m:dPr>
-                <m:e>
-                  <m:r>
-                    <w:rPr>
-                      <w:rFonts w:ascii="Cambria Math" w:eastAsiaTheme="minorEastAsia" w:hAnsi="Cambria Math" w:cs="Times New Roman"/>
-                      <w:sz w:val="24"/>
-                      <w:szCs w:val="24"/>
-                    </w:rPr>
-                    <m:t>2θ</m:t>
-                  </m:r>
-                </m:e>
-              </m:d>
-            </m:e>
-          </m:func>
-          <m:r>
-            <w:rPr>
-              <w:rFonts w:ascii="Cambria Math" w:eastAsiaTheme="minorEastAsia" w:hAnsi="Cambria Math" w:cs="Times New Roman"/>
-              <w:sz w:val="24"/>
-              <w:szCs w:val="24"/>
-            </w:rPr>
-            <m:t>)</m:t>
-          </m:r>
-        </m:oMath>
-      </m:oMathPara>
-    </w:p>
-    <w:p>
-      <w:pPr>
+        <w:t xml:space="preserve">A green laser light source was then studied for polarization using the optical set up described in the introduction. It is important to note that the units read out on the meter may not be accurate. Throughout the lab we </w:t>
+      </w:r>
+      <w:proofErr w:type="spellStart"/>
+      <w:r>
         <w:rPr>
           <w:rFonts w:ascii="Times New Roman" w:eastAsiaTheme="minorEastAsia" w:hAnsi="Times New Roman" w:cs="Times New Roman"/>
           <w:sz w:val="24"/>
           <w:szCs w:val="24"/>
         </w:rPr>
-      </w:pPr>
-      <m:oMathPara>
-        <m:oMath>
-          <m:sSub>
-            <m:sSubPr>
-              <m:ctrlPr>
-                <w:rPr>
-                  <w:rFonts w:ascii="Cambria Math" w:eastAsiaTheme="minorEastAsia" w:hAnsi="Cambria Math" w:cs="Times New Roman"/>
-                  <w:i/>
-                  <w:sz w:val="24"/>
-                  <w:szCs w:val="24"/>
-                </w:rPr>
-              </m:ctrlPr>
-            </m:sSubPr>
-            <m:e>
-              <m:r>
-                <w:rPr>
-                  <w:rFonts w:ascii="Cambria Math" w:eastAsiaTheme="minorEastAsia" w:hAnsi="Cambria Math" w:cs="Times New Roman"/>
-                  <w:sz w:val="24"/>
-                  <w:szCs w:val="24"/>
-                </w:rPr>
-                <m:t>I</m:t>
-              </m:r>
-            </m:e>
-            <m:sub>
-              <m:r>
-                <w:rPr>
-                  <w:rFonts w:ascii="Cambria Math" w:eastAsiaTheme="minorEastAsia" w:hAnsi="Cambria Math" w:cs="Times New Roman"/>
-                  <w:sz w:val="24"/>
-                  <w:szCs w:val="24"/>
-                </w:rPr>
-                <m:t>Tot</m:t>
-              </m:r>
-            </m:sub>
-          </m:sSub>
-          <m:d>
-            <m:dPr>
-              <m:begChr m:val="["/>
-              <m:endChr m:val="]"/>
-              <m:ctrlPr>
-                <w:rPr>
-                  <w:rFonts w:ascii="Cambria Math" w:eastAsiaTheme="minorEastAsia" w:hAnsi="Cambria Math" w:cs="Times New Roman"/>
-                  <w:i/>
-                  <w:sz w:val="24"/>
-                  <w:szCs w:val="24"/>
-                </w:rPr>
-              </m:ctrlPr>
-            </m:dPr>
-            <m:e>
-              <m:r>
-                <w:rPr>
-                  <w:rFonts w:ascii="Cambria Math" w:eastAsiaTheme="minorEastAsia" w:hAnsi="Cambria Math" w:cs="Times New Roman"/>
-                  <w:sz w:val="24"/>
-                  <w:szCs w:val="24"/>
-                </w:rPr>
-                <m:t>quarter wave</m:t>
-              </m:r>
-            </m:e>
-          </m:d>
-          <m:r>
-            <w:rPr>
-              <w:rFonts w:ascii="Cambria Math" w:eastAsiaTheme="minorEastAsia" w:hAnsi="Cambria Math" w:cs="Times New Roman"/>
-              <w:sz w:val="24"/>
-              <w:szCs w:val="24"/>
-            </w:rPr>
-            <m:t>=</m:t>
-          </m:r>
-          <m:f>
-            <m:fPr>
-              <m:ctrlPr>
-                <w:rPr>
-                  <w:rFonts w:ascii="Cambria Math" w:eastAsiaTheme="minorEastAsia" w:hAnsi="Cambria Math" w:cs="Times New Roman"/>
-                  <w:i/>
-                  <w:sz w:val="24"/>
-                  <w:szCs w:val="24"/>
-                </w:rPr>
-              </m:ctrlPr>
-            </m:fPr>
-            <m:num>
-              <m:sSup>
-                <m:sSupPr>
-                  <m:ctrlPr>
-                    <w:rPr>
-                      <w:rFonts w:ascii="Cambria Math" w:eastAsiaTheme="minorEastAsia" w:hAnsi="Cambria Math" w:cs="Times New Roman"/>
-                      <w:i/>
-                      <w:sz w:val="24"/>
-                      <w:szCs w:val="24"/>
-                    </w:rPr>
-                  </m:ctrlPr>
-                </m:sSupPr>
-                <m:e>
-                  <m:sSub>
-                    <m:sSubPr>
-                      <m:ctrlPr>
-                        <w:rPr>
-                          <w:rFonts w:ascii="Cambria Math" w:eastAsiaTheme="minorEastAsia" w:hAnsi="Cambria Math" w:cs="Times New Roman"/>
-                          <w:i/>
-                          <w:sz w:val="24"/>
-                          <w:szCs w:val="24"/>
-                        </w:rPr>
-                      </m:ctrlPr>
-                    </m:sSubPr>
-                    <m:e>
-                      <m:r>
-                        <w:rPr>
-                          <w:rFonts w:ascii="Cambria Math" w:eastAsiaTheme="minorEastAsia" w:hAnsi="Cambria Math" w:cs="Times New Roman"/>
-                          <w:sz w:val="24"/>
-                          <w:szCs w:val="24"/>
-                        </w:rPr>
-                        <m:t>E</m:t>
-                      </m:r>
-                    </m:e>
-                    <m:sub>
-                      <m:r>
-                        <w:rPr>
-                          <w:rFonts w:ascii="Cambria Math" w:eastAsiaTheme="minorEastAsia" w:hAnsi="Cambria Math" w:cs="Times New Roman"/>
-                          <w:sz w:val="24"/>
-                          <w:szCs w:val="24"/>
-                        </w:rPr>
-                        <m:t>0</m:t>
-                      </m:r>
-                    </m:sub>
-                  </m:sSub>
-                </m:e>
-                <m:sup>
-                  <m:r>
-                    <w:rPr>
-                      <w:rFonts w:ascii="Cambria Math" w:eastAsiaTheme="minorEastAsia" w:hAnsi="Cambria Math" w:cs="Times New Roman"/>
-                      <w:sz w:val="24"/>
-                      <w:szCs w:val="24"/>
-                    </w:rPr>
-                    <m:t>2</m:t>
-                  </m:r>
-                </m:sup>
-              </m:sSup>
-            </m:num>
-            <m:den>
-              <m:r>
-                <w:rPr>
-                  <w:rFonts w:ascii="Cambria Math" w:eastAsiaTheme="minorEastAsia" w:hAnsi="Cambria Math" w:cs="Times New Roman"/>
-                  <w:sz w:val="24"/>
-                  <w:szCs w:val="24"/>
-                </w:rPr>
-                <m:t>2</m:t>
-              </m:r>
-            </m:den>
-          </m:f>
-        </m:oMath>
-      </m:oMathPara>
-    </w:p>
-    <w:p>
-      <w:pPr>
+        <w:t>maintainied</w:t>
+      </w:r>
+      <w:proofErr w:type="spellEnd"/>
+      <w:r>
         <w:rPr>
           <w:rFonts w:ascii="Times New Roman" w:eastAsiaTheme="minorEastAsia" w:hAnsi="Times New Roman" w:cs="Times New Roman"/>
           <w:sz w:val="24"/>
           <w:szCs w:val="24"/>
         </w:rPr>
-      </w:pPr>
-      <w:r>
-        <w:rPr>
-          <w:rFonts w:ascii="Times New Roman" w:hAnsi="Times New Roman" w:cs="Times New Roman"/>
-          <w:sz w:val="24"/>
-          <w:szCs w:val="24"/>
-        </w:rPr>
-        <w:t xml:space="preserve">Brewster’s angle is the angle of incidence where incoming light of a certain polarization is completely transmitted through the second media, and none is reflected. </w:t>
-      </w:r>
-      <w:r>
-        <w:rPr>
-          <w:rFonts w:ascii="Times New Roman" w:hAnsi="Times New Roman" w:cs="Times New Roman"/>
-          <w:sz w:val="24"/>
-          <w:szCs w:val="24"/>
-        </w:rPr>
-        <w:t>However, when the incoming light is un-polarized there is a portion of it that gets reflected and that reflected light will be perfectly polarized.</w:t>
-      </w:r>
-      <w:r>
-        <w:rPr>
-          <w:rFonts w:ascii="Times New Roman" w:hAnsi="Times New Roman" w:cs="Times New Roman"/>
-          <w:sz w:val="24"/>
-          <w:szCs w:val="24"/>
-        </w:rPr>
-        <w:t xml:space="preserve"> Brewster’s can be described as the arctangent of the ratio of the two medias indices of refraction. </w:t>
-      </w:r>
-      <m:oMath>
-        <m:sSub>
-          <m:sSubPr>
-            <m:ctrlPr>
-              <w:rPr>
-                <w:rFonts w:ascii="Cambria Math" w:hAnsi="Cambria Math" w:cs="Times New Roman"/>
-                <w:i/>
-                <w:sz w:val="24"/>
-                <w:szCs w:val="24"/>
-              </w:rPr>
-            </m:ctrlPr>
-          </m:sSubPr>
-          <m:e>
-            <m:r>
-              <w:rPr>
-                <w:rFonts w:ascii="Cambria Math" w:hAnsi="Cambria Math" w:cs="Times New Roman"/>
-                <w:sz w:val="24"/>
-                <w:szCs w:val="24"/>
-              </w:rPr>
-              <m:t>θ</m:t>
-            </m:r>
-          </m:e>
-          <m:sub>
-            <m:r>
-              <w:rPr>
-                <w:rFonts w:ascii="Cambria Math" w:hAnsi="Cambria Math" w:cs="Times New Roman"/>
-                <w:sz w:val="24"/>
-                <w:szCs w:val="24"/>
-              </w:rPr>
-              <m:t>B</m:t>
-            </m:r>
-          </m:sub>
-        </m:sSub>
-        <m:r>
-          <w:rPr>
-            <w:rFonts w:ascii="Cambria Math" w:hAnsi="Cambria Math" w:cs="Times New Roman"/>
-            <w:sz w:val="24"/>
-            <w:szCs w:val="24"/>
-          </w:rPr>
-          <m:t>=</m:t>
-        </m:r>
-        <m:func>
-          <m:funcPr>
-            <m:ctrlPr>
-              <w:rPr>
-                <w:rFonts w:ascii="Cambria Math" w:hAnsi="Cambria Math" w:cs="Times New Roman"/>
-                <w:i/>
-                <w:sz w:val="24"/>
-                <w:szCs w:val="24"/>
-              </w:rPr>
-            </m:ctrlPr>
-          </m:funcPr>
-          <m:fName>
-            <m:sSup>
-              <m:sSupPr>
-                <m:ctrlPr>
-                  <w:rPr>
-                    <w:rFonts w:ascii="Cambria Math" w:hAnsi="Cambria Math" w:cs="Times New Roman"/>
-                    <w:i/>
-                    <w:sz w:val="24"/>
-                    <w:szCs w:val="24"/>
-                  </w:rPr>
-                </m:ctrlPr>
-              </m:sSupPr>
-              <m:e>
-                <m:r>
-                  <m:rPr>
-                    <m:sty m:val="p"/>
-                  </m:rPr>
-                  <w:rPr>
-                    <w:rFonts w:ascii="Cambria Math" w:hAnsi="Cambria Math" w:cs="Times New Roman"/>
-                    <w:sz w:val="24"/>
-                    <w:szCs w:val="24"/>
-                  </w:rPr>
-                  <m:t>tan</m:t>
-                </m:r>
-              </m:e>
-              <m:sup>
-                <m:r>
-                  <w:rPr>
-                    <w:rFonts w:ascii="Cambria Math" w:hAnsi="Cambria Math" w:cs="Times New Roman"/>
-                    <w:sz w:val="24"/>
-                    <w:szCs w:val="24"/>
-                  </w:rPr>
-                  <m:t>-1</m:t>
-                </m:r>
-              </m:sup>
-            </m:sSup>
-          </m:fName>
-          <m:e>
-            <m:f>
-              <m:fPr>
-                <m:ctrlPr>
-                  <w:rPr>
-                    <w:rFonts w:ascii="Cambria Math" w:hAnsi="Cambria Math" w:cs="Times New Roman"/>
-                    <w:i/>
-                    <w:sz w:val="24"/>
-                    <w:szCs w:val="24"/>
-                  </w:rPr>
-                </m:ctrlPr>
-              </m:fPr>
-              <m:num>
-                <m:sSub>
-                  <m:sSubPr>
-                    <m:ctrlPr>
-                      <w:rPr>
-                        <w:rFonts w:ascii="Cambria Math" w:hAnsi="Cambria Math" w:cs="Times New Roman"/>
-                        <w:i/>
-                        <w:sz w:val="24"/>
-                        <w:szCs w:val="24"/>
-                      </w:rPr>
-                    </m:ctrlPr>
-                  </m:sSubPr>
-                  <m:e>
-                    <m:r>
-                      <w:rPr>
-                        <w:rFonts w:ascii="Cambria Math" w:hAnsi="Cambria Math" w:cs="Times New Roman"/>
-                        <w:sz w:val="24"/>
-                        <w:szCs w:val="24"/>
-                      </w:rPr>
-                      <m:t>n</m:t>
-                    </m:r>
-                  </m:e>
-                  <m:sub>
-                    <m:r>
-                      <w:rPr>
-                        <w:rFonts w:ascii="Cambria Math" w:hAnsi="Cambria Math" w:cs="Times New Roman"/>
-                        <w:sz w:val="24"/>
-                        <w:szCs w:val="24"/>
-                      </w:rPr>
-                      <m:t>2</m:t>
-                    </m:r>
-                  </m:sub>
-                </m:sSub>
-              </m:num>
-              <m:den>
-                <m:sSub>
-                  <m:sSubPr>
-                    <m:ctrlPr>
-                      <w:rPr>
-                        <w:rFonts w:ascii="Cambria Math" w:hAnsi="Cambria Math" w:cs="Times New Roman"/>
-                        <w:i/>
-                        <w:sz w:val="24"/>
-                        <w:szCs w:val="24"/>
-                      </w:rPr>
-                    </m:ctrlPr>
-                  </m:sSubPr>
-                  <m:e>
-                    <m:r>
-                      <w:rPr>
-                        <w:rFonts w:ascii="Cambria Math" w:hAnsi="Cambria Math" w:cs="Times New Roman"/>
-                        <w:sz w:val="24"/>
-                        <w:szCs w:val="24"/>
-                      </w:rPr>
-                      <m:t>n</m:t>
-                    </m:r>
-                  </m:e>
-                  <m:sub>
-                    <m:r>
-                      <w:rPr>
-                        <w:rFonts w:ascii="Cambria Math" w:hAnsi="Cambria Math" w:cs="Times New Roman"/>
-                        <w:sz w:val="24"/>
-                        <w:szCs w:val="24"/>
-                      </w:rPr>
-                      <m:t>1</m:t>
-                    </m:r>
-                  </m:sub>
-                </m:sSub>
-              </m:den>
-            </m:f>
-          </m:e>
-        </m:func>
-      </m:oMath>
-    </w:p>
-    <w:p>
-      <w:pPr>
-        <w:rPr>
-          <w:rFonts w:ascii="Times New Roman" w:hAnsi="Times New Roman" w:cs="Times New Roman"/>
-          <w:sz w:val="24"/>
-          <w:szCs w:val="24"/>
-        </w:rPr>
-      </w:pPr>
-      <w:r>
-        <w:rPr>
-          <w:rFonts w:ascii="Times New Roman" w:hAnsi="Times New Roman" w:cs="Times New Roman"/>
-          <w:b/>
-          <w:sz w:val="24"/>
-          <w:szCs w:val="24"/>
-        </w:rPr>
-        <w:t>Analysis &amp; Discussion</w:t>
-      </w:r>
-    </w:p>
-    <w:p>
-      <w:pPr>
-        <w:rPr>
-          <w:rFonts w:ascii="Times New Roman" w:hAnsi="Times New Roman" w:cs="Times New Roman"/>
-          <w:sz w:val="24"/>
-          <w:szCs w:val="24"/>
-        </w:rPr>
-      </w:pPr>
-      <w:r>
-        <w:rPr>
-          <w:rFonts w:ascii="Times New Roman" w:hAnsi="Times New Roman" w:cs="Times New Roman"/>
-          <w:sz w:val="24"/>
-          <w:szCs w:val="24"/>
-        </w:rPr>
-        <w:t xml:space="preserve">We first set out to determine whether light can be polarized when reflecting off a glass plate. This was done by letting un-polarized light from a lamp reflect off the glass plate, and up through a polarizing film to our naked eye. By rotating the film, the observed intensity of the reflection could be </w:t>
-      </w:r>
-      <w:r>
-        <w:rPr>
-          <w:rFonts w:ascii="Times New Roman" w:hAnsi="Times New Roman" w:cs="Times New Roman"/>
-          <w:sz w:val="24"/>
-          <w:szCs w:val="24"/>
-        </w:rPr>
-        <w:t xml:space="preserve">very nearly completely removed. It was noted that the degree to which this effect was possible depended on the light’s angle of incidence with the plate. This observation of angular dependence on polarized reflection supports the idea that what’s being seen is the effect of </w:t>
+        <w:t xml:space="preserve"> range setting of 10 </w:t>
       </w:r>
       <w:proofErr w:type="spellStart"/>
       <w:r>
         <w:rPr>
-          <w:rFonts w:ascii="Times New Roman" w:hAnsi="Times New Roman" w:cs="Times New Roman"/>
-          <w:sz w:val="24"/>
-          <w:szCs w:val="24"/>
-        </w:rPr>
-        <w:t>Brewsters</w:t>
+          <w:rFonts w:ascii="Times New Roman" w:eastAsiaTheme="minorEastAsia" w:hAnsi="Times New Roman" w:cs="Times New Roman"/>
+          <w:sz w:val="24"/>
+          <w:szCs w:val="24"/>
+        </w:rPr>
+        <w:t>microWat</w:t>
+      </w:r>
+      <w:r>
+        <w:rPr>
+          <w:rFonts w:ascii="Times New Roman" w:eastAsiaTheme="minorEastAsia" w:hAnsi="Times New Roman" w:cs="Times New Roman"/>
+          <w:sz w:val="24"/>
+          <w:szCs w:val="24"/>
+        </w:rPr>
+        <w:t>ts</w:t>
       </w:r>
       <w:proofErr w:type="spellEnd"/>
       <w:r>
         <w:rPr>
-          <w:rFonts w:ascii="Times New Roman" w:hAnsi="Times New Roman" w:cs="Times New Roman"/>
-          <w:sz w:val="24"/>
-          <w:szCs w:val="24"/>
-        </w:rPr>
-        <w:t xml:space="preserve">’ angle, as noted in the introduction. The polarization of reflected light is </w:t>
-      </w:r>
-      <w:r>
-        <w:rPr>
-          <w:rFonts w:ascii="Times New Roman" w:hAnsi="Times New Roman" w:cs="Times New Roman"/>
-          <w:sz w:val="24"/>
-          <w:szCs w:val="24"/>
-        </w:rPr>
-        <w:t>perpendicular to the plane spanned by the incoming, refracted, and reflected rays. It’s oriented in this direction because of the many dipole moments at the surface—which allow the radiation of transmitted light—also uniquely do not transmit light oriented along the direction of their moments.</w:t>
-      </w:r>
-      <w:r>
-        <w:rPr>
-          <w:rFonts w:ascii="Times New Roman" w:hAnsi="Times New Roman" w:cs="Times New Roman"/>
-          <w:sz w:val="24"/>
-          <w:szCs w:val="24"/>
-        </w:rPr>
-        <w:t xml:space="preserve"> A situation somewhat analogous to how moving electrons along wires in a wire grid polarizer reflect light in that orientation but allow orientations 90 degrees from it pass through. If we had instead observed light reflecting off of a heated road, the orientation of the reflected light would be the same but due to the fact that the indices of refraction are so much closer to each other their ratio would be closer to one and </w:t>
+          <w:rFonts w:ascii="Times New Roman" w:eastAsiaTheme="minorEastAsia" w:hAnsi="Times New Roman" w:cs="Times New Roman"/>
+          <w:sz w:val="24"/>
+          <w:szCs w:val="24"/>
+        </w:rPr>
+        <w:t xml:space="preserve">, and background to be a 0.01 </w:t>
       </w:r>
       <w:proofErr w:type="spellStart"/>
       <w:r>
         <w:rPr>
-          <w:rFonts w:ascii="Times New Roman" w:hAnsi="Times New Roman" w:cs="Times New Roman"/>
-          <w:sz w:val="24"/>
-          <w:szCs w:val="24"/>
-        </w:rPr>
-        <w:t>Brewsters</w:t>
+          <w:rFonts w:ascii="Times New Roman" w:eastAsiaTheme="minorEastAsia" w:hAnsi="Times New Roman" w:cs="Times New Roman"/>
+          <w:sz w:val="24"/>
+          <w:szCs w:val="24"/>
+        </w:rPr>
+        <w:t>uW</w:t>
       </w:r>
       <w:proofErr w:type="spellEnd"/>
       <w:r>
         <w:rPr>
-          <w:rFonts w:ascii="Times New Roman" w:hAnsi="Times New Roman" w:cs="Times New Roman"/>
-          <w:sz w:val="24"/>
-          <w:szCs w:val="24"/>
-        </w:rPr>
-        <w:t xml:space="preserve"> angle would be much larger.</w:t>
-      </w:r>
-      <w:r>
-        <w:rPr>
-          <w:rFonts w:ascii="Times New Roman" w:hAnsi="Times New Roman" w:cs="Times New Roman"/>
-          <w:sz w:val="24"/>
-          <w:szCs w:val="24"/>
-        </w:rPr>
-        <w:t xml:space="preserve"> Meaning that if one were to manufacture sunglasses, they’d want the polarizing media to be oriented in the vertical direction (if it were a grid, the wires oriented horizontally).</w:t>
-      </w:r>
-    </w:p>
-    <w:p>
-      <w:pPr>
-        <w:rPr>
           <w:rFonts w:ascii="Times New Roman" w:eastAsiaTheme="minorEastAsia" w:hAnsi="Times New Roman" w:cs="Times New Roman"/>
           <w:sz w:val="24"/>
           <w:szCs w:val="24"/>
         </w:rPr>
-      </w:pPr>
-      <w:r>
-        <w:rPr>
-          <w:rFonts w:ascii="Times New Roman" w:eastAsiaTheme="minorEastAsia" w:hAnsi="Times New Roman" w:cs="Times New Roman"/>
-          <w:sz w:val="24"/>
-          <w:szCs w:val="24"/>
-        </w:rPr>
-        <w:t xml:space="preserve">A green laser light source was then studied for polarization using the optical set up described in the introduction. It is important to note that the units read out on the meter may not be accurate. Throughout the lab we </w:t>
-      </w:r>
-      <w:proofErr w:type="spellStart"/>
-      <w:r>
-        <w:rPr>
-          <w:rFonts w:ascii="Times New Roman" w:eastAsiaTheme="minorEastAsia" w:hAnsi="Times New Roman" w:cs="Times New Roman"/>
-          <w:sz w:val="24"/>
-          <w:szCs w:val="24"/>
-        </w:rPr>
-        <w:t>maintainied</w:t>
-      </w:r>
-      <w:proofErr w:type="spellEnd"/>
-      <w:r>
-        <w:rPr>
-          <w:rFonts w:ascii="Times New Roman" w:eastAsiaTheme="minorEastAsia" w:hAnsi="Times New Roman" w:cs="Times New Roman"/>
-          <w:sz w:val="24"/>
-          <w:szCs w:val="24"/>
-        </w:rPr>
-        <w:t xml:space="preserve"> range setting of 10 </w:t>
-      </w:r>
-      <w:proofErr w:type="spellStart"/>
-      <w:r>
-        <w:rPr>
-          <w:rFonts w:ascii="Times New Roman" w:eastAsiaTheme="minorEastAsia" w:hAnsi="Times New Roman" w:cs="Times New Roman"/>
-          <w:sz w:val="24"/>
-          <w:szCs w:val="24"/>
-        </w:rPr>
-        <w:t>microWat</w:t>
-      </w:r>
-      <w:r>
-        <w:rPr>
-          <w:rFonts w:ascii="Times New Roman" w:eastAsiaTheme="minorEastAsia" w:hAnsi="Times New Roman" w:cs="Times New Roman"/>
-          <w:sz w:val="24"/>
-          <w:szCs w:val="24"/>
-        </w:rPr>
-        <w:t>ts</w:t>
-      </w:r>
-      <w:proofErr w:type="spellEnd"/>
-      <w:r>
-        <w:rPr>
-          <w:rFonts w:ascii="Times New Roman" w:eastAsiaTheme="minorEastAsia" w:hAnsi="Times New Roman" w:cs="Times New Roman"/>
-          <w:sz w:val="24"/>
-          <w:szCs w:val="24"/>
-        </w:rPr>
-        <w:t xml:space="preserve">, and background to be a 0.01 </w:t>
-      </w:r>
-      <w:proofErr w:type="spellStart"/>
-      <w:r>
-        <w:rPr>
-          <w:rFonts w:ascii="Times New Roman" w:eastAsiaTheme="minorEastAsia" w:hAnsi="Times New Roman" w:cs="Times New Roman"/>
-          <w:sz w:val="24"/>
-          <w:szCs w:val="24"/>
-        </w:rPr>
-        <w:t>uW</w:t>
-      </w:r>
-      <w:proofErr w:type="spellEnd"/>
-      <w:r>
-        <w:rPr>
-          <w:rFonts w:ascii="Times New Roman" w:eastAsiaTheme="minorEastAsia" w:hAnsi="Times New Roman" w:cs="Times New Roman"/>
-          <w:sz w:val="24"/>
-          <w:szCs w:val="24"/>
-        </w:rPr>
-        <w:t xml:space="preserve">. There also appeared to be a capacitive effect in the signal where, with no changes to the system, the power read back would increase for some time in the order of 2 minutes before </w:t>
-      </w:r>
-      <w:r>
-        <w:rPr>
-          <w:rFonts w:ascii="Times New Roman" w:eastAsiaTheme="minorEastAsia" w:hAnsi="Times New Roman" w:cs="Times New Roman"/>
-          <w:sz w:val="24"/>
-          <w:szCs w:val="24"/>
-        </w:rPr>
-        <w:lastRenderedPageBreak/>
-        <w:t>rapidly decreasing to the initially read value. Effort was made to take our measurements at consistent time periods after having adjusted any system parameter.</w:t>
+        <w:t>. There also appeared to be a capacitive effect in the signal where, with no changes to the system, the power read back would increase for some time in the order of 2 minutes before rapidly decreasing to the initially read value. Effort was made to take our measurements at consistent time periods after having adjusted any system parameter.</w:t>
       </w:r>
     </w:p>
     <w:p>
@@ -3934,7 +2084,16 @@
           <w:sz w:val="24"/>
           <w:szCs w:val="24"/>
         </w:rPr>
-        <w:t>This is quite nice, and if you were to remove the background, the function approaches zero, meaning that the theory of rejecting all light with orthogonally oriented polarizations can be observed. Something else that’s good to see is that this cosine squared function matches with the equation of intensity seen in the introduction.</w:t>
+        <w:t xml:space="preserve">This is quite nice, and if you were to remove the background, the function approaches zero, meaning that the theory of rejecting all light with orthogonally oriented polarizations can be </w:t>
+      </w:r>
+      <w:r>
+        <w:rPr>
+          <w:rFonts w:ascii="Times New Roman" w:hAnsi="Times New Roman" w:cs="Times New Roman"/>
+          <w:sz w:val="24"/>
+          <w:szCs w:val="24"/>
+        </w:rPr>
+        <w:lastRenderedPageBreak/>
+        <w:t>observed. Something else that’s good to see is that this cosine squared function matches with the equation of intensity seen in the introduction.</w:t>
       </w:r>
     </w:p>
     <w:p>
@@ -3959,16 +2118,7 @@
           <w:sz w:val="24"/>
           <w:szCs w:val="24"/>
         </w:rPr>
-        <w:t xml:space="preserve">then introduced for analysis of the effect of the plate. The first polarizer was put into place and rotated until the highest power could be read on the meter, then a second polarizer was put into place and rotated until the least light was transmitted. In this way, the difference in orientation of the two is known to be 90 degrees. Now a quarter wave plate is placed between the two polarizers and rotated until rotationally positioned in a way to produce minimum and maximum power readings at the exit of the second polarizer. </w:t>
-      </w:r>
-      <w:r>
-        <w:rPr>
-          <w:rFonts w:ascii="Times New Roman" w:hAnsi="Times New Roman" w:cs="Times New Roman"/>
-          <w:sz w:val="24"/>
-          <w:szCs w:val="24"/>
-        </w:rPr>
-        <w:lastRenderedPageBreak/>
-        <w:t xml:space="preserve">These angles were read out from tick marks on the outside of the quarter wave plate holder, and were found to be between -6 to -10 degrees for a minimum power of 0.01 x 10 </w:t>
+        <w:t xml:space="preserve">then introduced for analysis of the effect of the plate. The first polarizer was put into place and rotated until the highest power could be read on the meter, then a second polarizer was put into place and rotated until the least light was transmitted. In this way, the difference in orientation of the two is known to be 90 degrees. Now a quarter wave plate is placed between the two polarizers and rotated until rotationally positioned in a way to produce minimum and maximum power readings at the exit of the second polarizer. These angles were read out from tick marks on the outside of the quarter wave plate holder, and were found to be between -6 to -10 degrees for a minimum power of 0.01 x 10 </w:t>
       </w:r>
       <w:proofErr w:type="spellStart"/>
       <w:r>

</xml_diff>

<commit_message>
small changes to test something
</commit_message>
<xml_diff>
--- a/PHY431/Labs/Lab7.docx
+++ b/PHY431/Labs/Lab7.docx
@@ -28,8 +28,10 @@
           <w:sz w:val="28"/>
           <w:szCs w:val="28"/>
         </w:rPr>
-        <w:t>5</w:t>
-      </w:r>
+        <w:t>7</w:t>
+      </w:r>
+      <w:bookmarkStart w:id="0" w:name="_GoBack"/>
+      <w:bookmarkEnd w:id="0"/>
       <w:r>
         <w:rPr>
           <w:rFonts w:ascii="Times New Roman" w:hAnsi="Times New Roman" w:cs="Times New Roman"/>
@@ -72,7 +74,7 @@
           <w:sz w:val="24"/>
           <w:szCs w:val="24"/>
         </w:rPr>
-        <w:t>J. Priest</w:t>
+        <w:t>Ariel</w:t>
       </w:r>
     </w:p>
     <w:p>
@@ -481,25 +483,7 @@
           <w:sz w:val="24"/>
           <w:szCs w:val="24"/>
         </w:rPr>
-        <w:t xml:space="preserve"> the exit of the interferometer and a diffraction pattern was seen though difficult to make out due to the fine spacing of the fringes. Adjusting the angle of one mirror allowed for centering of the zero-</w:t>
-      </w:r>
-      <w:proofErr w:type="spellStart"/>
-      <w:r>
-        <w:rPr>
-          <w:rFonts w:ascii="Times New Roman" w:hAnsi="Times New Roman" w:cs="Times New Roman"/>
-          <w:sz w:val="24"/>
-          <w:szCs w:val="24"/>
-        </w:rPr>
-        <w:t>th</w:t>
-      </w:r>
-      <w:proofErr w:type="spellEnd"/>
-      <w:r>
-        <w:rPr>
-          <w:rFonts w:ascii="Times New Roman" w:hAnsi="Times New Roman" w:cs="Times New Roman"/>
-          <w:sz w:val="24"/>
-          <w:szCs w:val="24"/>
-        </w:rPr>
-        <w:t xml:space="preserve"> order fringe.</w:t>
+        <w:t xml:space="preserve"> the exit of the interferometer and a diffraction pattern was seen though difficult to make out due to the fine spacing of the fringes. Adjusting the angle of one mirror allowed for centering of the zero-th order fringe.</w:t>
       </w:r>
     </w:p>
     <w:p>
@@ -541,41 +525,7 @@
           <w:sz w:val="24"/>
           <w:szCs w:val="24"/>
         </w:rPr>
-        <w:t>m</w:t>
-      </w:r>
-      <w:r>
-        <w:rPr>
-          <w:rFonts w:ascii="Times New Roman" w:hAnsi="Times New Roman" w:cs="Times New Roman"/>
-          <w:sz w:val="24"/>
-          <w:szCs w:val="24"/>
-        </w:rPr>
-        <w:t>icrometer</w:t>
-      </w:r>
-      <w:r>
-        <w:rPr>
-          <w:rFonts w:ascii="Times New Roman" w:hAnsi="Times New Roman" w:cs="Times New Roman"/>
-          <w:sz w:val="24"/>
-          <w:szCs w:val="24"/>
-        </w:rPr>
-        <w:t>:</w:t>
-      </w:r>
-      <w:r>
-        <w:rPr>
-          <w:rFonts w:ascii="Times New Roman" w:hAnsi="Times New Roman" w:cs="Times New Roman"/>
-          <w:sz w:val="24"/>
-          <w:szCs w:val="24"/>
-        </w:rPr>
-        <w:t xml:space="preserve"> 11.75 +- 0.5 um. It needs to be noted that—due to the mechanics of the lever which the micrometer moves to adjust the longitudinally mobile mirror—units read out from the micrometer need to be divided by 5 to get the true val</w:t>
-      </w:r>
-      <w:bookmarkStart w:id="0" w:name="_GoBack"/>
-      <w:bookmarkEnd w:id="0"/>
-      <w:r>
-        <w:rPr>
-          <w:rFonts w:ascii="Times New Roman" w:hAnsi="Times New Roman" w:cs="Times New Roman"/>
-          <w:sz w:val="24"/>
-          <w:szCs w:val="24"/>
-        </w:rPr>
-        <w:t>ue: meaning that the true value is in fact 2.35 +- .1 um.</w:t>
+        <w:t>micrometer: 11.75 +- 0.5 um. It needs to be noted that—due to the mechanics of the lever which the micrometer moves to adjust the longitudinally mobile mirror—units read out from the micrometer need to be divided by 5 to get the true value: meaning that the true value is in fact 2.35 +- .1 um.</w:t>
       </w:r>
     </w:p>
     <w:p>
@@ -662,25 +612,7 @@
           <w:sz w:val="24"/>
           <w:szCs w:val="24"/>
         </w:rPr>
-        <w:t xml:space="preserve">Just as orienting a polarizer perpendicular with an incoming wave will block all the light, this is assured with two polarizing films oriented at angles orthogonal to each other. Though some light can be expected to pass through when placing a third polarizer in-between, all light can be passed through the second when using a quarter wave plate as </w:t>
-      </w:r>
-      <w:proofErr w:type="spellStart"/>
-      <w:r>
-        <w:rPr>
-          <w:rFonts w:ascii="Times New Roman" w:hAnsi="Times New Roman" w:cs="Times New Roman"/>
-          <w:sz w:val="24"/>
-          <w:szCs w:val="24"/>
-        </w:rPr>
-        <w:t>it’s</w:t>
-      </w:r>
-      <w:proofErr w:type="spellEnd"/>
-      <w:r>
-        <w:rPr>
-          <w:rFonts w:ascii="Times New Roman" w:hAnsi="Times New Roman" w:cs="Times New Roman"/>
-          <w:sz w:val="24"/>
-          <w:szCs w:val="24"/>
-        </w:rPr>
-        <w:t xml:space="preserve"> effect is to circularly polarize the light. The maximum field amplitude of such light will reoccur at locations separated distances of integer wavelength.</w:t>
+        <w:t>Just as orienting a polarizer perpendicular with an incoming wave will block all the light, this is assured with two polarizing films oriented at angles orthogonal to each other. Though some light can be expected to pass through when placing a third polarizer in-between, all light can be passed through the second when using a quarter wave plate as it’s effect is to circularly polarize the light. The maximum field amplitude of such light will reoccur at locations separated distances of integer wavelength.</w:t>
       </w:r>
     </w:p>
     <w:sectPr>

</xml_diff>

<commit_message>
Almost done with introduction for Lab7 Michelson Interferometer
</commit_message>
<xml_diff>
--- a/PHY431/Labs/Lab7.docx
+++ b/PHY431/Labs/Lab7.docx
@@ -1,6 +1,6 @@
 
 <file path=word/document.xml><?xml version="1.0" encoding="utf-8"?>
-<w:document xmlns:wpc="http://schemas.microsoft.com/office/word/2010/wordprocessingCanvas" xmlns:cx="http://schemas.microsoft.com/office/drawing/2014/chartex" xmlns:cx1="http://schemas.microsoft.com/office/drawing/2015/9/8/chartex" xmlns:cx2="http://schemas.microsoft.com/office/drawing/2015/10/21/chartex" xmlns:cx3="http://schemas.microsoft.com/office/drawing/2016/5/9/chartex" xmlns:cx4="http://schemas.microsoft.com/office/drawing/2016/5/10/chartex" xmlns:cx5="http://schemas.microsoft.com/office/drawing/2016/5/11/chartex" xmlns:mc="http://schemas.openxmlformats.org/markup-compatibility/2006" xmlns:o="urn:schemas-microsoft-com:office:office" xmlns:r="http://schemas.openxmlformats.org/officeDocument/2006/relationships" xmlns:m="http://schemas.openxmlformats.org/officeDocument/2006/math" xmlns:v="urn:schemas-microsoft-com:vml" xmlns:wp14="http://schemas.microsoft.com/office/word/2010/wordprocessingDrawing" xmlns:wp="http://schemas.openxmlformats.org/drawingml/2006/wordprocessingDrawing" xmlns:w10="urn:schemas-microsoft-com:office:word" xmlns:w="http://schemas.openxmlformats.org/wordprocessingml/2006/main" xmlns:w14="http://schemas.microsoft.com/office/word/2010/wordml" xmlns:w15="http://schemas.microsoft.com/office/word/2012/wordml" xmlns:w16se="http://schemas.microsoft.com/office/word/2015/wordml/symex" xmlns:wpg="http://schemas.microsoft.com/office/word/2010/wordprocessingGroup" xmlns:wpi="http://schemas.microsoft.com/office/word/2010/wordprocessingInk" xmlns:wne="http://schemas.microsoft.com/office/word/2006/wordml" xmlns:wps="http://schemas.microsoft.com/office/word/2010/wordprocessingShape" mc:Ignorable="w14 w15 w16se wp14">
+<w:document xmlns:wpc="http://schemas.microsoft.com/office/word/2010/wordprocessingCanvas" xmlns:cx="http://schemas.microsoft.com/office/drawing/2014/chartex" xmlns:cx1="http://schemas.microsoft.com/office/drawing/2015/9/8/chartex" xmlns:cx2="http://schemas.microsoft.com/office/drawing/2015/10/21/chartex" xmlns:cx3="http://schemas.microsoft.com/office/drawing/2016/5/9/chartex" xmlns:cx4="http://schemas.microsoft.com/office/drawing/2016/5/10/chartex" xmlns:cx5="http://schemas.microsoft.com/office/drawing/2016/5/11/chartex" xmlns:cx6="http://schemas.microsoft.com/office/drawing/2016/5/12/chartex" xmlns:cx7="http://schemas.microsoft.com/office/drawing/2016/5/13/chartex" xmlns:cx8="http://schemas.microsoft.com/office/drawing/2016/5/14/chartex" xmlns:mc="http://schemas.openxmlformats.org/markup-compatibility/2006" xmlns:o="urn:schemas-microsoft-com:office:office" xmlns:r="http://schemas.openxmlformats.org/officeDocument/2006/relationships" xmlns:m="http://schemas.openxmlformats.org/officeDocument/2006/math" xmlns:v="urn:schemas-microsoft-com:vml" xmlns:wp14="http://schemas.microsoft.com/office/word/2010/wordprocessingDrawing" xmlns:wp="http://schemas.openxmlformats.org/drawingml/2006/wordprocessingDrawing" xmlns:w10="urn:schemas-microsoft-com:office:word" xmlns:w="http://schemas.openxmlformats.org/wordprocessingml/2006/main" xmlns:w14="http://schemas.microsoft.com/office/word/2010/wordml" xmlns:w15="http://schemas.microsoft.com/office/word/2012/wordml" xmlns:w16se="http://schemas.microsoft.com/office/word/2015/wordml/symex" xmlns:wpg="http://schemas.microsoft.com/office/word/2010/wordprocessingGroup" xmlns:wpi="http://schemas.microsoft.com/office/word/2010/wordprocessingInk" xmlns:wne="http://schemas.microsoft.com/office/word/2006/wordml" xmlns:wps="http://schemas.microsoft.com/office/word/2010/wordprocessingShape" mc:Ignorable="w14 w15 w16se wp14">
   <w:body>
     <w:p>
       <w:pPr>
@@ -30,8 +30,6 @@
         </w:rPr>
         <w:t>7</w:t>
       </w:r>
-      <w:bookmarkStart w:id="0" w:name="_GoBack"/>
-      <w:bookmarkEnd w:id="0"/>
       <w:r>
         <w:rPr>
           <w:rFonts w:ascii="Times New Roman" w:hAnsi="Times New Roman" w:cs="Times New Roman"/>
@@ -194,119 +192,277 @@
           <w:sz w:val="24"/>
           <w:szCs w:val="24"/>
         </w:rPr>
-        <w:t xml:space="preserve">A Michaelson Interferometer is an optical set up that allows for the measurement of a light’s wavelength. It </w:t>
-      </w:r>
-      <w:r>
-        <w:rPr>
-          <w:rFonts w:ascii="Times New Roman" w:hAnsi="Times New Roman" w:cs="Times New Roman"/>
-          <w:sz w:val="24"/>
-          <w:szCs w:val="24"/>
-        </w:rPr>
-        <w:t>allows</w:t>
-      </w:r>
-      <w:r>
-        <w:rPr>
-          <w:rFonts w:ascii="Times New Roman" w:hAnsi="Times New Roman" w:cs="Times New Roman"/>
-          <w:sz w:val="24"/>
-          <w:szCs w:val="24"/>
-        </w:rPr>
-        <w:t xml:space="preserve"> this by splitting the beam of light in two,</w:t>
-      </w:r>
-      <w:r>
-        <w:rPr>
-          <w:rFonts w:ascii="Times New Roman" w:hAnsi="Times New Roman" w:cs="Times New Roman"/>
-          <w:sz w:val="24"/>
-          <w:szCs w:val="24"/>
-        </w:rPr>
-        <w:t xml:space="preserve"> and directing each along separate optical </w:t>
-      </w:r>
-      <w:r>
-        <w:rPr>
-          <w:rFonts w:ascii="Times New Roman" w:hAnsi="Times New Roman" w:cs="Times New Roman"/>
-          <w:sz w:val="24"/>
-          <w:szCs w:val="24"/>
-        </w:rPr>
-        <w:t xml:space="preserve">arms of adjustable length before re-aligning them </w:t>
-      </w:r>
-      <w:r>
-        <w:rPr>
-          <w:rFonts w:ascii="Times New Roman" w:hAnsi="Times New Roman" w:cs="Times New Roman"/>
-          <w:sz w:val="24"/>
-          <w:szCs w:val="24"/>
-        </w:rPr>
-        <w:t xml:space="preserve">and sending them to </w:t>
-      </w:r>
-      <w:r>
-        <w:rPr>
-          <w:rFonts w:ascii="Times New Roman" w:hAnsi="Times New Roman" w:cs="Times New Roman"/>
-          <w:sz w:val="24"/>
-          <w:szCs w:val="24"/>
-        </w:rPr>
-        <w:t>some</w:t>
-      </w:r>
-      <w:r>
-        <w:rPr>
-          <w:rFonts w:ascii="Times New Roman" w:hAnsi="Times New Roman" w:cs="Times New Roman"/>
-          <w:sz w:val="24"/>
-          <w:szCs w:val="24"/>
-        </w:rPr>
-        <w:t xml:space="preserve"> diagnostic where a diffraction pattern can be measured. However, a diffraction pattern is only</w:t>
-      </w:r>
-      <w:r>
-        <w:rPr>
-          <w:rFonts w:ascii="Times New Roman" w:hAnsi="Times New Roman" w:cs="Times New Roman"/>
-          <w:sz w:val="24"/>
-          <w:szCs w:val="24"/>
-        </w:rPr>
-        <w:t xml:space="preserve"> discernable </w:t>
-      </w:r>
-      <w:r>
-        <w:rPr>
-          <w:rFonts w:ascii="Times New Roman" w:hAnsi="Times New Roman" w:cs="Times New Roman"/>
-          <w:sz w:val="24"/>
-          <w:szCs w:val="24"/>
-        </w:rPr>
-        <w:t>when there’s sufficient contrast between bright and dark areas referred to as fringes</w:t>
-      </w:r>
-      <w:r>
-        <w:rPr>
-          <w:rFonts w:ascii="Times New Roman" w:hAnsi="Times New Roman" w:cs="Times New Roman"/>
-          <w:sz w:val="24"/>
-          <w:szCs w:val="24"/>
-        </w:rPr>
-        <w:t>, and these fringes are a result of differing path lengths traveled by each of the two light components. When th</w:t>
-      </w:r>
-      <w:r>
-        <w:rPr>
-          <w:rFonts w:ascii="Times New Roman" w:hAnsi="Times New Roman" w:cs="Times New Roman"/>
-          <w:sz w:val="24"/>
-          <w:szCs w:val="24"/>
-        </w:rPr>
-        <w:t>e optical path difference is equal to half of the light’s wav</w:t>
-      </w:r>
-      <w:r>
-        <w:rPr>
-          <w:rFonts w:ascii="Times New Roman" w:hAnsi="Times New Roman" w:cs="Times New Roman"/>
-          <w:sz w:val="24"/>
-          <w:szCs w:val="24"/>
-        </w:rPr>
-        <w:t xml:space="preserve">elength, the field contributions </w:t>
-      </w:r>
-      <w:r>
-        <w:rPr>
-          <w:rFonts w:ascii="Times New Roman" w:hAnsi="Times New Roman" w:cs="Times New Roman"/>
-          <w:sz w:val="24"/>
-          <w:szCs w:val="24"/>
-        </w:rPr>
-        <w:t>of one beam and the shifted one</w:t>
-      </w:r>
-      <w:r>
-        <w:rPr>
-          <w:rFonts w:ascii="Times New Roman" w:hAnsi="Times New Roman" w:cs="Times New Roman"/>
-          <w:sz w:val="24"/>
-          <w:szCs w:val="24"/>
-        </w:rPr>
-        <w:t xml:space="preserve"> results in a cancellation, and a dark fringe appears. Note that in this lab, our eye was used as a diagnostic. </w:t>
+        <w:t>Light is described as a traveling and oscillatory electromagnetic field whose field vectors at any given point are always perpendicular to its direction of moti</w:t>
+      </w:r>
+      <w:r>
+        <w:rPr>
+          <w:rFonts w:ascii="Times New Roman" w:hAnsi="Times New Roman" w:cs="Times New Roman"/>
+          <w:sz w:val="24"/>
+          <w:szCs w:val="24"/>
+        </w:rPr>
+        <w:t xml:space="preserve">on. The oscillating amplitude of a field component will reach some maximum, decrease through zero as it reaches a maximum in the opposite direction, and then return through zero once more before reaching its initial orientation and amplitude. The distance light travels in the time required to perform one full oscillation as described is its wavelength, and the time it takes is its period. When two rays of light cross paths, the amplitude </w:t>
+      </w:r>
+      <w:r>
+        <w:rPr>
+          <w:rFonts w:ascii="Times New Roman" w:hAnsi="Times New Roman" w:cs="Times New Roman"/>
+          <w:sz w:val="24"/>
+          <w:szCs w:val="24"/>
+        </w:rPr>
+        <w:t xml:space="preserve">and direction </w:t>
+      </w:r>
+      <w:r>
+        <w:rPr>
+          <w:rFonts w:ascii="Times New Roman" w:hAnsi="Times New Roman" w:cs="Times New Roman"/>
+          <w:sz w:val="24"/>
+          <w:szCs w:val="24"/>
+        </w:rPr>
+        <w:t>of field components at that point of cro</w:t>
+      </w:r>
+      <w:r>
+        <w:rPr>
+          <w:rFonts w:ascii="Times New Roman" w:hAnsi="Times New Roman" w:cs="Times New Roman"/>
+          <w:sz w:val="24"/>
+          <w:szCs w:val="24"/>
+        </w:rPr>
+        <w:t>ssing is simply the addition of their respective field vectors. If you take two waves of equal wavelength—the same color—and send them along the same optical path, the addition of their fields will cancel each other out completely (destructively) if the maximum of one is seen at the same time and location as when the other is exactly opposite: when the relative phase of each wave is off by half an oscillation or 180 degrees in phase. Conversely, constructive interference is seen when the maximum field amplitude of one is seen at the same time and location as the others maximum: in other words when the phase difference between them is 0.</w:t>
+      </w:r>
+    </w:p>
+    <w:p>
+      <w:pPr>
+        <w:rPr>
+          <w:rFonts w:ascii="Times New Roman" w:hAnsi="Times New Roman" w:cs="Times New Roman"/>
+          <w:sz w:val="24"/>
+          <w:szCs w:val="24"/>
+        </w:rPr>
+      </w:pPr>
+      <w:r>
+        <w:rPr>
+          <w:rFonts w:ascii="Times New Roman" w:hAnsi="Times New Roman" w:cs="Times New Roman"/>
+          <w:sz w:val="24"/>
+          <w:szCs w:val="24"/>
+        </w:rPr>
+        <w:t>A Michaelson Interferometer is an optical set up that allows for the measurement of a light’s wavelength. It does this by splitting a beam of light from a single source in two, and directing each along separate optical arms of adjustable length before re-aligning them and sending them</w:t>
+      </w:r>
+      <w:r>
+        <w:rPr>
+          <w:rFonts w:ascii="Times New Roman" w:hAnsi="Times New Roman" w:cs="Times New Roman"/>
+          <w:sz w:val="24"/>
+          <w:szCs w:val="24"/>
+        </w:rPr>
+        <w:t xml:space="preserve"> together</w:t>
+      </w:r>
+      <w:r>
+        <w:rPr>
+          <w:rFonts w:ascii="Times New Roman" w:hAnsi="Times New Roman" w:cs="Times New Roman"/>
+          <w:sz w:val="24"/>
+          <w:szCs w:val="24"/>
+        </w:rPr>
+        <w:t xml:space="preserve"> to some diagnostic—where the wavelength is calculated based on characteristics of the observed interference pattern. </w:t>
+      </w:r>
+      <w:r>
+        <w:rPr>
+          <w:rFonts w:ascii="Times New Roman" w:hAnsi="Times New Roman" w:cs="Times New Roman"/>
+          <w:sz w:val="24"/>
+          <w:szCs w:val="24"/>
+        </w:rPr>
+        <w:t xml:space="preserve">Once split, the waves must continue to oscillate in the same way as they were when together, they continue to perform full oscillations at the same wavelength. But by adjusting the length of one arm and not the other, one can force one beamlet to traverse an extra distance before being re-aligned with the other. This optical path difference creates a relative phase difference between the two such that an interference between the two can be observed. </w:t>
+      </w:r>
+      <w:r>
+        <w:rPr>
+          <w:rFonts w:ascii="Times New Roman" w:hAnsi="Times New Roman" w:cs="Times New Roman"/>
+          <w:sz w:val="24"/>
+          <w:szCs w:val="24"/>
+        </w:rPr>
+        <w:t>In this lab, we simply used our eyes as a diagnostic to identify and measure the resulting interference p</w:t>
+      </w:r>
+      <w:r>
+        <w:rPr>
+          <w:rFonts w:ascii="Times New Roman" w:hAnsi="Times New Roman" w:cs="Times New Roman"/>
+          <w:sz w:val="24"/>
+          <w:szCs w:val="24"/>
+        </w:rPr>
+        <w:t xml:space="preserve">attern and its characteristics. A micrometer was used to make measurable adjustments in the movement of a rod that then moved a lever which in turn shortened or </w:t>
+      </w:r>
+      <w:r>
+        <w:rPr>
+          <w:rFonts w:ascii="Times New Roman" w:hAnsi="Times New Roman" w:cs="Times New Roman"/>
+          <w:sz w:val="24"/>
+          <w:szCs w:val="24"/>
+        </w:rPr>
+        <w:lastRenderedPageBreak/>
+        <w:t xml:space="preserve">lengthened one arm of the interferometer. </w:t>
+      </w:r>
+      <w:r>
+        <w:rPr>
+          <w:rFonts w:ascii="Times New Roman" w:hAnsi="Times New Roman" w:cs="Times New Roman"/>
+          <w:sz w:val="24"/>
+          <w:szCs w:val="24"/>
+        </w:rPr>
+        <w:t xml:space="preserve">Note that due to the lever, movement measured on the micrometer needs to be divided by a factor of 5 to define the effective change in distance for the arm. </w:t>
+      </w:r>
+      <w:r>
+        <w:rPr>
+          <w:rFonts w:ascii="Times New Roman" w:hAnsi="Times New Roman" w:cs="Times New Roman"/>
+          <w:sz w:val="24"/>
+          <w:szCs w:val="24"/>
+        </w:rPr>
+        <w:t>The other arm had adjustments for ensuring proper re-alignment of the two beams.</w:t>
+      </w:r>
+    </w:p>
+    <w:p>
+      <w:pPr>
+        <w:rPr>
+          <w:rFonts w:ascii="Times New Roman" w:hAnsi="Times New Roman" w:cs="Times New Roman"/>
+          <w:sz w:val="24"/>
+          <w:szCs w:val="24"/>
+        </w:rPr>
+      </w:pPr>
+      <w:r>
+        <w:rPr>
+          <w:rFonts w:ascii="Times New Roman" w:hAnsi="Times New Roman" w:cs="Times New Roman"/>
+          <w:sz w:val="24"/>
+          <w:szCs w:val="24"/>
+        </w:rPr>
+        <w:t xml:space="preserve">Once re-aligned, the two split beams can be thought of as point sources radiating spherically. </w:t>
+      </w:r>
+      <w:r>
+        <w:rPr>
+          <w:rFonts w:ascii="Times New Roman" w:hAnsi="Times New Roman" w:cs="Times New Roman"/>
+          <w:sz w:val="24"/>
+          <w:szCs w:val="24"/>
+        </w:rPr>
+        <w:t>The result is that the interference pattern will change radially outward from the point of perception, as described by the following equation:</w:t>
+      </w:r>
+    </w:p>
+    <w:p>
+      <w:pPr>
+        <w:rPr>
+          <w:rFonts w:ascii="Times New Roman" w:hAnsi="Times New Roman" w:cs="Times New Roman"/>
+          <w:sz w:val="24"/>
+          <w:szCs w:val="24"/>
+        </w:rPr>
+      </w:pPr>
+      <w:r>
+        <w:rPr>
+          <w:rFonts w:ascii="Times New Roman" w:hAnsi="Times New Roman" w:cs="Times New Roman"/>
+          <w:sz w:val="24"/>
+          <w:szCs w:val="24"/>
+        </w:rPr>
+        <w:t xml:space="preserve">A Mercury [Hg] lamp was used as a light source with a known wavelength of 5461 Angstrom or 5.461*10^-7 meters. </w:t>
+      </w:r>
+      <w:bookmarkStart w:id="0" w:name="_GoBack"/>
+      <w:bookmarkEnd w:id="0"/>
+    </w:p>
+    <w:p>
+      <w:pPr>
+        <w:rPr>
+          <w:rFonts w:ascii="Times New Roman" w:hAnsi="Times New Roman" w:cs="Times New Roman"/>
+          <w:sz w:val="24"/>
+          <w:szCs w:val="24"/>
+        </w:rPr>
+      </w:pPr>
+    </w:p>
+    <w:p>
+      <w:pPr>
+        <w:rPr>
+          <w:rFonts w:ascii="Times New Roman" w:hAnsi="Times New Roman" w:cs="Times New Roman"/>
+          <w:sz w:val="24"/>
+          <w:szCs w:val="24"/>
+        </w:rPr>
+      </w:pPr>
+    </w:p>
+    <w:p>
+      <w:pPr>
+        <w:rPr>
+          <w:rFonts w:ascii="Times New Roman" w:hAnsi="Times New Roman" w:cs="Times New Roman"/>
+          <w:sz w:val="24"/>
+          <w:szCs w:val="24"/>
+        </w:rPr>
+      </w:pPr>
+      <w:r>
+        <w:rPr>
+          <w:rFonts w:ascii="Times New Roman" w:hAnsi="Times New Roman" w:cs="Times New Roman"/>
+          <w:b/>
+          <w:sz w:val="24"/>
+          <w:szCs w:val="24"/>
+        </w:rPr>
+        <w:t>Analysis &amp; Discussion</w:t>
+      </w:r>
+    </w:p>
+    <w:p>
+      <w:pPr>
+        <w:rPr>
+          <w:rFonts w:ascii="Times New Roman" w:hAnsi="Times New Roman" w:cs="Times New Roman"/>
+          <w:sz w:val="24"/>
+          <w:szCs w:val="24"/>
+        </w:rPr>
+      </w:pPr>
+      <w:r>
+        <w:rPr>
+          <w:rFonts w:ascii="Times New Roman" w:hAnsi="Times New Roman" w:cs="Times New Roman"/>
+          <w:sz w:val="24"/>
+          <w:szCs w:val="24"/>
+        </w:rPr>
+        <w:t xml:space="preserve">With the </w:t>
+      </w:r>
+      <w:r>
+        <w:rPr>
+          <w:rFonts w:ascii="Times New Roman" w:hAnsi="Times New Roman" w:cs="Times New Roman"/>
+          <w:sz w:val="24"/>
+          <w:szCs w:val="24"/>
+        </w:rPr>
+        <w:t>Mercury lamp as a source, an eye was placed at</w:t>
+      </w:r>
+      <w:r>
+        <w:rPr>
+          <w:rFonts w:ascii="Times New Roman" w:hAnsi="Times New Roman" w:cs="Times New Roman"/>
+          <w:sz w:val="24"/>
+          <w:szCs w:val="24"/>
+        </w:rPr>
+        <w:t xml:space="preserve"> the exit of the interferometer and a diffraction pattern was seen though difficult to make out due to the fine spacing of the fringes. Adjusting the angle of one mirror allowed for centering of the zero-</w:t>
+      </w:r>
+      <w:proofErr w:type="spellStart"/>
+      <w:r>
+        <w:rPr>
+          <w:rFonts w:ascii="Times New Roman" w:hAnsi="Times New Roman" w:cs="Times New Roman"/>
+          <w:sz w:val="24"/>
+          <w:szCs w:val="24"/>
+        </w:rPr>
+        <w:t>th</w:t>
+      </w:r>
+      <w:proofErr w:type="spellEnd"/>
+      <w:r>
+        <w:rPr>
+          <w:rFonts w:ascii="Times New Roman" w:hAnsi="Times New Roman" w:cs="Times New Roman"/>
+          <w:sz w:val="24"/>
+          <w:szCs w:val="24"/>
+        </w:rPr>
+        <w:t xml:space="preserve"> order fringe.</w:t>
+      </w:r>
+    </w:p>
+    <w:p>
+      <w:pPr>
+        <w:rPr>
+          <w:rFonts w:ascii="Times New Roman" w:hAnsi="Times New Roman" w:cs="Times New Roman"/>
+          <w:sz w:val="24"/>
+          <w:szCs w:val="24"/>
+        </w:rPr>
+      </w:pPr>
+      <w:r>
+        <w:rPr>
+          <w:rFonts w:ascii="Times New Roman" w:hAnsi="Times New Roman" w:cs="Times New Roman"/>
+          <w:sz w:val="24"/>
+          <w:szCs w:val="24"/>
+        </w:rPr>
+        <w:t xml:space="preserve">The </w:t>
+      </w:r>
+      <w:r>
+        <w:rPr>
+          <w:rFonts w:ascii="Times New Roman" w:hAnsi="Times New Roman" w:cs="Times New Roman"/>
+          <w:sz w:val="24"/>
+          <w:szCs w:val="24"/>
+        </w:rPr>
+        <w:t>It was observed that as the mirror was moved in, shortening the optical length of that arm, the fringes moved toward the center: the opposite is true for moving the mirror in the other direction. At the value where the fringes appeared to neither move outward or inward is where we took the optical path length to be as close to zero as possible. This length was read out from the</w:t>
       </w:r>
       <w:r>
         <w:rPr>
@@ -316,129 +472,37 @@
         </w:rPr>
         <w:t xml:space="preserve"> </w:t>
       </w:r>
-    </w:p>
-    <w:p>
-      <w:pPr>
-        <w:rPr>
-          <w:rFonts w:ascii="Times New Roman" w:hAnsi="Times New Roman" w:cs="Times New Roman"/>
-          <w:sz w:val="24"/>
-          <w:szCs w:val="24"/>
-        </w:rPr>
-      </w:pPr>
-      <w:r>
-        <w:rPr>
-          <w:rFonts w:ascii="Times New Roman" w:hAnsi="Times New Roman" w:cs="Times New Roman"/>
-          <w:sz w:val="24"/>
-          <w:szCs w:val="24"/>
-        </w:rPr>
-        <w:t xml:space="preserve">As a </w:t>
-      </w:r>
-    </w:p>
-    <w:p>
-      <w:pPr>
-        <w:rPr>
-          <w:rFonts w:ascii="Times New Roman" w:hAnsi="Times New Roman" w:cs="Times New Roman"/>
-          <w:sz w:val="24"/>
-          <w:szCs w:val="24"/>
-        </w:rPr>
-      </w:pPr>
-      <w:r>
-        <w:rPr>
-          <w:rFonts w:ascii="Times New Roman" w:hAnsi="Times New Roman" w:cs="Times New Roman"/>
-          <w:sz w:val="24"/>
-          <w:szCs w:val="24"/>
-        </w:rPr>
-        <w:t xml:space="preserve"> lab, our eye served as our diagnostic.</w:t>
-      </w:r>
-    </w:p>
-    <w:p>
-      <w:pPr>
-        <w:rPr>
-          <w:rFonts w:ascii="Times New Roman" w:hAnsi="Times New Roman" w:cs="Times New Roman"/>
-          <w:sz w:val="24"/>
-          <w:szCs w:val="24"/>
-        </w:rPr>
-      </w:pPr>
-      <w:r>
-        <w:rPr>
-          <w:rFonts w:ascii="Times New Roman" w:hAnsi="Times New Roman" w:cs="Times New Roman"/>
-          <w:sz w:val="24"/>
-          <w:szCs w:val="24"/>
-        </w:rPr>
-        <w:t xml:space="preserve">In one axis, the mirror can be pivoted so that the beams are better aligned once re-combined. The other axis has a mirror </w:t>
-      </w:r>
-      <w:r>
-        <w:rPr>
-          <w:rFonts w:ascii="Times New Roman" w:hAnsi="Times New Roman" w:cs="Times New Roman"/>
-          <w:sz w:val="24"/>
-          <w:szCs w:val="24"/>
-        </w:rPr>
-        <w:t>at the end of it</w:t>
-      </w:r>
-      <w:r>
-        <w:rPr>
-          <w:rFonts w:ascii="Times New Roman" w:hAnsi="Times New Roman" w:cs="Times New Roman"/>
-          <w:sz w:val="24"/>
-          <w:szCs w:val="24"/>
-        </w:rPr>
-        <w:t xml:space="preserve"> </w:t>
-      </w:r>
-      <w:r>
-        <w:rPr>
-          <w:rFonts w:ascii="Times New Roman" w:hAnsi="Times New Roman" w:cs="Times New Roman"/>
-          <w:sz w:val="24"/>
-          <w:szCs w:val="24"/>
-        </w:rPr>
-        <w:t>who’s position along its axis can be adjusted using a combination of lever and micr</w:t>
-      </w:r>
-      <w:r>
-        <w:rPr>
-          <w:rFonts w:ascii="Times New Roman" w:hAnsi="Times New Roman" w:cs="Times New Roman"/>
-          <w:sz w:val="24"/>
-          <w:szCs w:val="24"/>
-        </w:rPr>
-        <w:t>ometer.</w:t>
-      </w:r>
-    </w:p>
-    <w:p>
-      <w:pPr>
-        <w:rPr>
-          <w:rFonts w:ascii="Times New Roman" w:hAnsi="Times New Roman" w:cs="Times New Roman"/>
-          <w:sz w:val="24"/>
-          <w:szCs w:val="24"/>
-        </w:rPr>
-      </w:pPr>
-      <w:r>
-        <w:rPr>
-          <w:rFonts w:ascii="Times New Roman" w:hAnsi="Times New Roman" w:cs="Times New Roman"/>
-          <w:sz w:val="24"/>
-          <w:szCs w:val="24"/>
-        </w:rPr>
-        <w:t xml:space="preserve">A Mercury [Hg] lamp was used as a light source with a known wavelength of 5461 Angstrom or 5.461*10^-7 meters. </w:t>
-      </w:r>
-    </w:p>
-    <w:p>
-      <w:pPr>
-        <w:rPr>
-          <w:rFonts w:ascii="Times New Roman" w:hAnsi="Times New Roman" w:cs="Times New Roman"/>
-          <w:sz w:val="24"/>
-          <w:szCs w:val="24"/>
-        </w:rPr>
-      </w:pPr>
-    </w:p>
-    <w:p>
-      <w:pPr>
-        <w:rPr>
-          <w:rFonts w:ascii="Times New Roman" w:hAnsi="Times New Roman" w:cs="Times New Roman"/>
-          <w:sz w:val="24"/>
-          <w:szCs w:val="24"/>
-        </w:rPr>
-      </w:pPr>
-    </w:p>
-    <w:p>
-      <w:pPr>
-        <w:rPr>
-          <w:rFonts w:ascii="Times New Roman" w:hAnsi="Times New Roman" w:cs="Times New Roman"/>
+      <w:r>
+        <w:rPr>
+          <w:rFonts w:ascii="Times New Roman" w:hAnsi="Times New Roman" w:cs="Times New Roman"/>
+          <w:sz w:val="24"/>
+          <w:szCs w:val="24"/>
+        </w:rPr>
+        <w:t>micrometer: 11.75 +- 0.5 um. It needs to be noted that—due to the mechanics of the lever which the micrometer moves to adjust the longitudinally mobile mirror—units read out from the micrometer need to be divided by 5 to get the true value: meaning that the true value is in fact 2.35 +- .1 um.</w:t>
+      </w:r>
+    </w:p>
+    <w:p>
+      <w:pPr>
+        <w:rPr>
+          <w:rFonts w:ascii="Times New Roman" w:hAnsi="Times New Roman" w:cs="Times New Roman"/>
+          <w:sz w:val="24"/>
+          <w:szCs w:val="24"/>
+        </w:rPr>
+      </w:pPr>
+    </w:p>
+    <w:p>
+      <w:pPr>
+        <w:rPr>
+          <w:rFonts w:ascii="Times New Roman" w:hAnsi="Times New Roman" w:cs="Times New Roman"/>
+          <w:sz w:val="24"/>
+          <w:szCs w:val="24"/>
+        </w:rPr>
+      </w:pPr>
+    </w:p>
+    <w:p>
+      <w:pPr>
+        <w:rPr>
+          <w:rFonts w:ascii="Times New Roman" w:eastAsiaTheme="minorEastAsia" w:hAnsi="Times New Roman" w:cs="Times New Roman"/>
           <w:sz w:val="24"/>
           <w:szCs w:val="24"/>
         </w:rPr>
@@ -450,50 +514,77 @@
           <w:sz w:val="24"/>
           <w:szCs w:val="24"/>
         </w:rPr>
-        <w:t>Analysis &amp; Discussion</w:t>
-      </w:r>
-    </w:p>
-    <w:p>
-      <w:pPr>
-        <w:rPr>
-          <w:rFonts w:ascii="Times New Roman" w:hAnsi="Times New Roman" w:cs="Times New Roman"/>
-          <w:sz w:val="24"/>
-          <w:szCs w:val="24"/>
-        </w:rPr>
-      </w:pPr>
-      <w:r>
-        <w:rPr>
-          <w:rFonts w:ascii="Times New Roman" w:hAnsi="Times New Roman" w:cs="Times New Roman"/>
-          <w:sz w:val="24"/>
-          <w:szCs w:val="24"/>
-        </w:rPr>
-        <w:t xml:space="preserve">With the </w:t>
-      </w:r>
-      <w:r>
-        <w:rPr>
-          <w:rFonts w:ascii="Times New Roman" w:hAnsi="Times New Roman" w:cs="Times New Roman"/>
-          <w:sz w:val="24"/>
-          <w:szCs w:val="24"/>
-        </w:rPr>
-        <w:t>Mercury lamp as a source, an eye was placed at</w:t>
-      </w:r>
-      <w:r>
-        <w:rPr>
-          <w:rFonts w:ascii="Times New Roman" w:hAnsi="Times New Roman" w:cs="Times New Roman"/>
-          <w:sz w:val="24"/>
-          <w:szCs w:val="24"/>
-        </w:rPr>
-        <w:t xml:space="preserve"> the exit of the interferometer and a diffraction pattern was seen though difficult to make out due to the fine spacing of the fringes. Adjusting the angle of one mirror allowed for centering of the zero-th order fringe.</w:t>
-      </w:r>
-    </w:p>
-    <w:p>
-      <w:pPr>
-        <w:rPr>
-          <w:rFonts w:ascii="Times New Roman" w:hAnsi="Times New Roman" w:cs="Times New Roman"/>
-          <w:sz w:val="24"/>
-          <w:szCs w:val="24"/>
-        </w:rPr>
-      </w:pPr>
+        <w:t>Conclusion</w:t>
+      </w:r>
+    </w:p>
+    <w:p>
+      <w:pPr>
+        <w:rPr>
+          <w:rFonts w:ascii="Times New Roman" w:hAnsi="Times New Roman" w:cs="Times New Roman"/>
+          <w:sz w:val="24"/>
+          <w:szCs w:val="24"/>
+        </w:rPr>
+      </w:pPr>
+      <w:r>
+        <w:rPr>
+          <w:rFonts w:ascii="Times New Roman" w:hAnsi="Times New Roman" w:cs="Times New Roman"/>
+          <w:sz w:val="24"/>
+          <w:szCs w:val="24"/>
+        </w:rPr>
+        <w:t>Reflected light off a surface has an angle at which it gets perfectly polarized. This effect was observed when viewing the reflection through a polarizing film and rotating it. Full cancellation of the light could be observed to happen 90 degrees from the angle of maximum transmission.</w:t>
+      </w:r>
+    </w:p>
+    <w:p>
+      <w:pPr>
+        <w:rPr>
+          <w:rFonts w:ascii="Times New Roman" w:hAnsi="Times New Roman" w:cs="Times New Roman"/>
+          <w:sz w:val="24"/>
+          <w:szCs w:val="24"/>
+        </w:rPr>
+      </w:pPr>
+      <w:r>
+        <w:rPr>
+          <w:rFonts w:ascii="Times New Roman" w:hAnsi="Times New Roman" w:cs="Times New Roman"/>
+          <w:sz w:val="24"/>
+          <w:szCs w:val="24"/>
+        </w:rPr>
+        <w:t>Light emitted from a laser in the lab was found to be polarized by using the same method as with the reflected light but using a meter which detected the lights power at the exit of the system. A plot of the data matched as well as could be expected to the theoretical equation with an R Squared value of 0.9972.</w:t>
+      </w:r>
+    </w:p>
+    <w:p>
+      <w:pPr>
+        <w:rPr>
+          <w:rFonts w:ascii="Times New Roman" w:hAnsi="Times New Roman" w:cs="Times New Roman"/>
+          <w:sz w:val="24"/>
+          <w:szCs w:val="24"/>
+        </w:rPr>
+      </w:pPr>
+      <w:r>
+        <w:rPr>
+          <w:rFonts w:ascii="Times New Roman" w:hAnsi="Times New Roman" w:cs="Times New Roman"/>
+          <w:sz w:val="24"/>
+          <w:szCs w:val="24"/>
+        </w:rPr>
+        <w:t xml:space="preserve">Just as orienting a polarizer perpendicular with an incoming wave will block all the light, this is assured with two polarizing films oriented at angles orthogonal to each other. Though some light can be expected to pass through when placing a third polarizer in-between, all light can be passed through the second when using a quarter wave plate as </w:t>
+      </w:r>
+      <w:proofErr w:type="spellStart"/>
+      <w:r>
+        <w:rPr>
+          <w:rFonts w:ascii="Times New Roman" w:hAnsi="Times New Roman" w:cs="Times New Roman"/>
+          <w:sz w:val="24"/>
+          <w:szCs w:val="24"/>
+        </w:rPr>
+        <w:t>it’s</w:t>
+      </w:r>
+      <w:proofErr w:type="spellEnd"/>
+      <w:r>
+        <w:rPr>
+          <w:rFonts w:ascii="Times New Roman" w:hAnsi="Times New Roman" w:cs="Times New Roman"/>
+          <w:sz w:val="24"/>
+          <w:szCs w:val="24"/>
+        </w:rPr>
+        <w:t xml:space="preserve"> effect is to circularly polarize </w:t>
+      </w:r>
       <w:r>
         <w:rPr>
           <w:rFonts w:ascii="Times New Roman" w:hAnsi="Times New Roman" w:cs="Times New Roman"/>
@@ -501,118 +592,7 @@
           <w:szCs w:val="24"/>
         </w:rPr>
         <w:lastRenderedPageBreak/>
-        <w:t xml:space="preserve">The </w:t>
-      </w:r>
-      <w:r>
-        <w:rPr>
-          <w:rFonts w:ascii="Times New Roman" w:hAnsi="Times New Roman" w:cs="Times New Roman"/>
-          <w:sz w:val="24"/>
-          <w:szCs w:val="24"/>
-        </w:rPr>
-        <w:t>It was observed that as the mirror was moved in, shortening the optical length of that arm, the fringes moved toward the center: the opposite is true for moving the mirror in the other direction. At the value where the fringes appeared to neither move outward or inward is where we took the optical path length to be as close to zero as possible. This length was read out from the</w:t>
-      </w:r>
-      <w:r>
-        <w:rPr>
-          <w:rFonts w:ascii="Times New Roman" w:hAnsi="Times New Roman" w:cs="Times New Roman"/>
-          <w:sz w:val="24"/>
-          <w:szCs w:val="24"/>
-        </w:rPr>
-        <w:t xml:space="preserve"> </w:t>
-      </w:r>
-      <w:r>
-        <w:rPr>
-          <w:rFonts w:ascii="Times New Roman" w:hAnsi="Times New Roman" w:cs="Times New Roman"/>
-          <w:sz w:val="24"/>
-          <w:szCs w:val="24"/>
-        </w:rPr>
-        <w:t>micrometer: 11.75 +- 0.5 um. It needs to be noted that—due to the mechanics of the lever which the micrometer moves to adjust the longitudinally mobile mirror—units read out from the micrometer need to be divided by 5 to get the true value: meaning that the true value is in fact 2.35 +- .1 um.</w:t>
-      </w:r>
-    </w:p>
-    <w:p>
-      <w:pPr>
-        <w:rPr>
-          <w:rFonts w:ascii="Times New Roman" w:hAnsi="Times New Roman" w:cs="Times New Roman"/>
-          <w:sz w:val="24"/>
-          <w:szCs w:val="24"/>
-        </w:rPr>
-      </w:pPr>
-    </w:p>
-    <w:p>
-      <w:pPr>
-        <w:rPr>
-          <w:rFonts w:ascii="Times New Roman" w:hAnsi="Times New Roman" w:cs="Times New Roman"/>
-          <w:sz w:val="24"/>
-          <w:szCs w:val="24"/>
-        </w:rPr>
-      </w:pPr>
-    </w:p>
-    <w:p>
-      <w:pPr>
-        <w:rPr>
-          <w:rFonts w:ascii="Times New Roman" w:eastAsiaTheme="minorEastAsia" w:hAnsi="Times New Roman" w:cs="Times New Roman"/>
-          <w:sz w:val="24"/>
-          <w:szCs w:val="24"/>
-        </w:rPr>
-      </w:pPr>
-      <w:r>
-        <w:rPr>
-          <w:rFonts w:ascii="Times New Roman" w:hAnsi="Times New Roman" w:cs="Times New Roman"/>
-          <w:b/>
-          <w:sz w:val="24"/>
-          <w:szCs w:val="24"/>
-        </w:rPr>
-        <w:t>Conclusion</w:t>
-      </w:r>
-    </w:p>
-    <w:p>
-      <w:pPr>
-        <w:rPr>
-          <w:rFonts w:ascii="Times New Roman" w:hAnsi="Times New Roman" w:cs="Times New Roman"/>
-          <w:sz w:val="24"/>
-          <w:szCs w:val="24"/>
-        </w:rPr>
-      </w:pPr>
-      <w:r>
-        <w:rPr>
-          <w:rFonts w:ascii="Times New Roman" w:hAnsi="Times New Roman" w:cs="Times New Roman"/>
-          <w:sz w:val="24"/>
-          <w:szCs w:val="24"/>
-        </w:rPr>
-        <w:t>Reflected light off a surface has an angle at which it gets perfectly polarized. This effect was observed when viewing the reflection through a polarizing film and rotating it. Full cancellation of the light could be observed to happen 90 degrees from the angle of maximum transmission.</w:t>
-      </w:r>
-    </w:p>
-    <w:p>
-      <w:pPr>
-        <w:rPr>
-          <w:rFonts w:ascii="Times New Roman" w:hAnsi="Times New Roman" w:cs="Times New Roman"/>
-          <w:sz w:val="24"/>
-          <w:szCs w:val="24"/>
-        </w:rPr>
-      </w:pPr>
-      <w:r>
-        <w:rPr>
-          <w:rFonts w:ascii="Times New Roman" w:hAnsi="Times New Roman" w:cs="Times New Roman"/>
-          <w:sz w:val="24"/>
-          <w:szCs w:val="24"/>
-        </w:rPr>
-        <w:t>Light emitted from a laser in the lab was found to be polarized by using the same method as with the reflected light but using a meter which detected the lights power at the exit of the system. A plot of the data matched as well as could be expected to the theoretical equation with an R Squared value of 0.9972.</w:t>
-      </w:r>
-    </w:p>
-    <w:p>
-      <w:pPr>
-        <w:rPr>
-          <w:rFonts w:ascii="Times New Roman" w:hAnsi="Times New Roman" w:cs="Times New Roman"/>
-          <w:sz w:val="24"/>
-          <w:szCs w:val="24"/>
-        </w:rPr>
-      </w:pPr>
-      <w:r>
-        <w:rPr>
-          <w:rFonts w:ascii="Times New Roman" w:hAnsi="Times New Roman" w:cs="Times New Roman"/>
-          <w:sz w:val="24"/>
-          <w:szCs w:val="24"/>
-        </w:rPr>
-        <w:t>Just as orienting a polarizer perpendicular with an incoming wave will block all the light, this is assured with two polarizing films oriented at angles orthogonal to each other. Though some light can be expected to pass through when placing a third polarizer in-between, all light can be passed through the second when using a quarter wave plate as it’s effect is to circularly polarize the light. The maximum field amplitude of such light will reoccur at locations separated distances of integer wavelength.</w:t>
+        <w:t>the light. The maximum field amplitude of such light will reoccur at locations separated distances of integer wavelength.</w:t>
       </w:r>
     </w:p>
     <w:sectPr>
@@ -626,7 +606,7 @@
 </file>
 
 <file path=word/numbering.xml><?xml version="1.0" encoding="utf-8"?>
-<w:numbering xmlns:wpc="http://schemas.microsoft.com/office/word/2010/wordprocessingCanvas" xmlns:cx="http://schemas.microsoft.com/office/drawing/2014/chartex" xmlns:cx1="http://schemas.microsoft.com/office/drawing/2015/9/8/chartex" xmlns:cx2="http://schemas.microsoft.com/office/drawing/2015/10/21/chartex" xmlns:cx3="http://schemas.microsoft.com/office/drawing/2016/5/9/chartex" xmlns:cx4="http://schemas.microsoft.com/office/drawing/2016/5/10/chartex" xmlns:cx5="http://schemas.microsoft.com/office/drawing/2016/5/11/chartex" xmlns:mc="http://schemas.openxmlformats.org/markup-compatibility/2006" xmlns:o="urn:schemas-microsoft-com:office:office" xmlns:r="http://schemas.openxmlformats.org/officeDocument/2006/relationships" xmlns:m="http://schemas.openxmlformats.org/officeDocument/2006/math" xmlns:v="urn:schemas-microsoft-com:vml" xmlns:wp14="http://schemas.microsoft.com/office/word/2010/wordprocessingDrawing" xmlns:wp="http://schemas.openxmlformats.org/drawingml/2006/wordprocessingDrawing" xmlns:w10="urn:schemas-microsoft-com:office:word" xmlns:w="http://schemas.openxmlformats.org/wordprocessingml/2006/main" xmlns:w14="http://schemas.microsoft.com/office/word/2010/wordml" xmlns:w15="http://schemas.microsoft.com/office/word/2012/wordml" xmlns:w16se="http://schemas.microsoft.com/office/word/2015/wordml/symex" xmlns:wpg="http://schemas.microsoft.com/office/word/2010/wordprocessingGroup" xmlns:wpi="http://schemas.microsoft.com/office/word/2010/wordprocessingInk" xmlns:wne="http://schemas.microsoft.com/office/word/2006/wordml" xmlns:wps="http://schemas.microsoft.com/office/word/2010/wordprocessingShape" mc:Ignorable="w14 w15 w16se wp14">
+<w:numbering xmlns:wpc="http://schemas.microsoft.com/office/word/2010/wordprocessingCanvas" xmlns:cx="http://schemas.microsoft.com/office/drawing/2014/chartex" xmlns:cx1="http://schemas.microsoft.com/office/drawing/2015/9/8/chartex" xmlns:cx2="http://schemas.microsoft.com/office/drawing/2015/10/21/chartex" xmlns:cx3="http://schemas.microsoft.com/office/drawing/2016/5/9/chartex" xmlns:cx4="http://schemas.microsoft.com/office/drawing/2016/5/10/chartex" xmlns:cx5="http://schemas.microsoft.com/office/drawing/2016/5/11/chartex" xmlns:cx6="http://schemas.microsoft.com/office/drawing/2016/5/12/chartex" xmlns:cx7="http://schemas.microsoft.com/office/drawing/2016/5/13/chartex" xmlns:cx8="http://schemas.microsoft.com/office/drawing/2016/5/14/chartex" xmlns:mc="http://schemas.openxmlformats.org/markup-compatibility/2006" xmlns:o="urn:schemas-microsoft-com:office:office" xmlns:r="http://schemas.openxmlformats.org/officeDocument/2006/relationships" xmlns:m="http://schemas.openxmlformats.org/officeDocument/2006/math" xmlns:v="urn:schemas-microsoft-com:vml" xmlns:wp14="http://schemas.microsoft.com/office/word/2010/wordprocessingDrawing" xmlns:wp="http://schemas.openxmlformats.org/drawingml/2006/wordprocessingDrawing" xmlns:w10="urn:schemas-microsoft-com:office:word" xmlns:w="http://schemas.openxmlformats.org/wordprocessingml/2006/main" xmlns:w14="http://schemas.microsoft.com/office/word/2010/wordml" xmlns:w15="http://schemas.microsoft.com/office/word/2012/wordml" xmlns:w16se="http://schemas.microsoft.com/office/word/2015/wordml/symex" xmlns:wpg="http://schemas.microsoft.com/office/word/2010/wordprocessingGroup" xmlns:wpi="http://schemas.microsoft.com/office/word/2010/wordprocessingInk" xmlns:wne="http://schemas.microsoft.com/office/word/2006/wordml" xmlns:wps="http://schemas.microsoft.com/office/word/2010/wordprocessingShape" mc:Ignorable="w14 w15 w16se wp14">
   <w:abstractNum w:abstractNumId="0" w15:restartNumberingAfterBreak="0">
     <w:nsid w:val="40733D7C"/>
     <w:multiLevelType w:val="hybridMultilevel"/>

</xml_diff>